<commit_message>
ADD: it's pochti done
</commit_message>
<xml_diff>
--- a/lab04/report.docx
+++ b/lab04/report.docx
@@ -302,9 +302,8 @@
           <w:szCs w:val="20"/>
           <w:u w:val="single"/>
         </w:rPr>
-        <w:t xml:space="preserve">                         </w:t>
-      </w:r>
-      <w:proofErr w:type="gramStart"/>
+        <w:t xml:space="preserve">                            «Информатика и системы управления»</w:t>
+      </w:r>
       <w:r>
         <w:rPr>
           <w:rFonts w:eastAsia="Calibri" w:cs="Times New Roman"/>
@@ -312,9 +311,8 @@
           <w:szCs w:val="20"/>
           <w:u w:val="single"/>
         </w:rPr>
-        <w:t xml:space="preserve">   «</w:t>
-      </w:r>
-      <w:proofErr w:type="gramEnd"/>
+        <w:tab/>
+      </w:r>
       <w:r>
         <w:rPr>
           <w:rFonts w:eastAsia="Calibri" w:cs="Times New Roman"/>
@@ -322,7 +320,7 @@
           <w:szCs w:val="20"/>
           <w:u w:val="single"/>
         </w:rPr>
-        <w:t>Информатика и системы управления»</w:t>
+        <w:tab/>
       </w:r>
       <w:r>
         <w:rPr>
@@ -333,6 +331,25 @@
         </w:rPr>
         <w:tab/>
       </w:r>
+    </w:p>
+    <w:p>
+      <w:pPr>
+        <w:spacing w:after="0" w:line="240" w:lineRule="auto"/>
+        <w:rPr>
+          <w:rFonts w:eastAsia="Calibri" w:cs="Times New Roman"/>
+          <w:iCs/>
+          <w:sz w:val="24"/>
+          <w:szCs w:val="20"/>
+        </w:rPr>
+      </w:pPr>
+      <w:r>
+        <w:rPr>
+          <w:rFonts w:eastAsia="Calibri" w:cs="Times New Roman"/>
+          <w:sz w:val="24"/>
+          <w:szCs w:val="20"/>
+        </w:rPr>
+        <w:t>КАФЕДРА</w:t>
+      </w:r>
       <w:r>
         <w:rPr>
           <w:rFonts w:eastAsia="Calibri" w:cs="Times New Roman"/>
@@ -340,54 +357,7 @@
           <w:szCs w:val="20"/>
           <w:u w:val="single"/>
         </w:rPr>
-        <w:tab/>
-      </w:r>
-      <w:r>
-        <w:rPr>
-          <w:rFonts w:eastAsia="Calibri" w:cs="Times New Roman"/>
-          <w:sz w:val="24"/>
-          <w:szCs w:val="20"/>
-          <w:u w:val="single"/>
-        </w:rPr>
-        <w:tab/>
-      </w:r>
-    </w:p>
-    <w:p>
-      <w:pPr>
-        <w:spacing w:after="0" w:line="240" w:lineRule="auto"/>
-        <w:rPr>
-          <w:rFonts w:eastAsia="Calibri" w:cs="Times New Roman"/>
-          <w:iCs/>
-          <w:sz w:val="24"/>
-          <w:szCs w:val="20"/>
-        </w:rPr>
-      </w:pPr>
-      <w:r>
-        <w:rPr>
-          <w:rFonts w:eastAsia="Calibri" w:cs="Times New Roman"/>
-          <w:sz w:val="24"/>
-          <w:szCs w:val="20"/>
-        </w:rPr>
-        <w:t>КАФЕДРА</w:t>
-      </w:r>
-      <w:r>
-        <w:rPr>
-          <w:rFonts w:eastAsia="Calibri" w:cs="Times New Roman"/>
-          <w:sz w:val="24"/>
-          <w:szCs w:val="20"/>
-          <w:u w:val="single"/>
-        </w:rPr>
-        <w:t xml:space="preserve">   </w:t>
-      </w:r>
-      <w:proofErr w:type="gramStart"/>
-      <w:r>
-        <w:rPr>
-          <w:rFonts w:eastAsia="Calibri" w:cs="Times New Roman"/>
-          <w:sz w:val="24"/>
-          <w:szCs w:val="20"/>
-          <w:u w:val="single"/>
-        </w:rPr>
-        <w:t xml:space="preserve">   </w:t>
+        <w:t xml:space="preserve">      </w:t>
       </w:r>
       <w:r>
         <w:rPr>
@@ -397,18 +367,7 @@
           <w:szCs w:val="20"/>
           <w:u w:val="single"/>
         </w:rPr>
-        <w:t>«</w:t>
-      </w:r>
-      <w:proofErr w:type="gramEnd"/>
-      <w:r>
-        <w:rPr>
-          <w:rFonts w:eastAsia="Calibri" w:cs="Times New Roman"/>
-          <w:iCs/>
-          <w:sz w:val="24"/>
-          <w:szCs w:val="20"/>
-          <w:u w:val="single"/>
-        </w:rPr>
-        <w:t>Программное обеспечение ЭВМ и информационные технологии»</w:t>
+        <w:t>«Программное обеспечение ЭВМ и информационные технологии»</w:t>
       </w:r>
       <w:r>
         <w:rPr>
@@ -1472,15 +1431,7 @@
         <w:pStyle w:val="22"/>
       </w:pPr>
       <w:r>
-        <w:t xml:space="preserve">Для того, чтобы присвоить статические IPv4 адреса воспользуемся вкладкой </w:t>
-      </w:r>
-      <w:proofErr w:type="spellStart"/>
-      <w:r>
-        <w:t>config</w:t>
-      </w:r>
-      <w:proofErr w:type="spellEnd"/>
-      <w:r>
-        <w:t xml:space="preserve"> каждого устройства на схеме.</w:t>
+        <w:t>Для того, чтобы присвоить статические IPv4 адреса воспользуемся вкладкой config каждого устройства на схеме.</w:t>
       </w:r>
     </w:p>
     <w:p>
@@ -3259,14 +3210,112 @@
       </w:r>
     </w:p>
     <w:p>
-      <w:pPr>
+      <w:r>
+        <w:lastRenderedPageBreak/>
+        <w:t xml:space="preserve">Настроим </w:t>
+      </w:r>
+      <w:r>
         <w:rPr>
           <w:lang w:val="en-US"/>
         </w:rPr>
-      </w:pPr>
+        <w:t>HTTP</w:t>
+      </w:r>
+      <w:r>
+        <w:t xml:space="preserve"> </w:t>
+      </w:r>
+      <w:r>
+        <w:t>сервер, разместив тестовую страницу с номером варианта, фамилией, номером группы, датой выполнения работы:</w:t>
+      </w:r>
+    </w:p>
+    <w:p>
+      <w:pPr>
+        <w:jc w:val="center"/>
+      </w:pPr>
+      <w:r>
+        <w:drawing>
+          <wp:inline distT="0" distB="0" distL="0" distR="0" wp14:anchorId="7893E040" wp14:editId="42A67D85">
+            <wp:extent cx="5940425" cy="5803900"/>
+            <wp:effectExtent l="0" t="0" r="3175" b="6350"/>
+            <wp:docPr id="44" name="Рисунок 44"/>
+            <wp:cNvGraphicFramePr>
+              <a:graphicFrameLocks xmlns:a="http://schemas.openxmlformats.org/drawingml/2006/main" noChangeAspect="1"/>
+            </wp:cNvGraphicFramePr>
+            <a:graphic xmlns:a="http://schemas.openxmlformats.org/drawingml/2006/main">
+              <a:graphicData uri="http://schemas.openxmlformats.org/drawingml/2006/picture">
+                <pic:pic xmlns:pic="http://schemas.openxmlformats.org/drawingml/2006/picture">
+                  <pic:nvPicPr>
+                    <pic:cNvPr id="1" name=""/>
+                    <pic:cNvPicPr/>
+                  </pic:nvPicPr>
+                  <pic:blipFill>
+                    <a:blip r:embed="rId32"/>
+                    <a:stretch>
+                      <a:fillRect/>
+                    </a:stretch>
+                  </pic:blipFill>
+                  <pic:spPr>
+                    <a:xfrm>
+                      <a:off x="0" y="0"/>
+                      <a:ext cx="5940425" cy="5803900"/>
+                    </a:xfrm>
+                    <a:prstGeom prst="rect">
+                      <a:avLst/>
+                    </a:prstGeom>
+                  </pic:spPr>
+                </pic:pic>
+              </a:graphicData>
+            </a:graphic>
+          </wp:inline>
+        </w:drawing>
+      </w:r>
+    </w:p>
+    <w:p>
+      <w:r>
+        <w:t>Проверка работоспособности:</w:t>
+      </w:r>
+    </w:p>
+    <w:p>
+      <w:r>
+        <w:lastRenderedPageBreak/>
+        <w:drawing>
+          <wp:inline distT="0" distB="0" distL="0" distR="0" wp14:anchorId="45D35E62" wp14:editId="695AEBE7">
+            <wp:extent cx="5940425" cy="5728335"/>
+            <wp:effectExtent l="0" t="0" r="3175" b="5715"/>
+            <wp:docPr id="45" name="Рисунок 45"/>
+            <wp:cNvGraphicFramePr>
+              <a:graphicFrameLocks xmlns:a="http://schemas.openxmlformats.org/drawingml/2006/main" noChangeAspect="1"/>
+            </wp:cNvGraphicFramePr>
+            <a:graphic xmlns:a="http://schemas.openxmlformats.org/drawingml/2006/main">
+              <a:graphicData uri="http://schemas.openxmlformats.org/drawingml/2006/picture">
+                <pic:pic xmlns:pic="http://schemas.openxmlformats.org/drawingml/2006/picture">
+                  <pic:nvPicPr>
+                    <pic:cNvPr id="1" name=""/>
+                    <pic:cNvPicPr/>
+                  </pic:nvPicPr>
+                  <pic:blipFill>
+                    <a:blip r:embed="rId33"/>
+                    <a:stretch>
+                      <a:fillRect/>
+                    </a:stretch>
+                  </pic:blipFill>
+                  <pic:spPr>
+                    <a:xfrm>
+                      <a:off x="0" y="0"/>
+                      <a:ext cx="5940425" cy="5728335"/>
+                    </a:xfrm>
+                    <a:prstGeom prst="rect">
+                      <a:avLst/>
+                    </a:prstGeom>
+                  </pic:spPr>
+                </pic:pic>
+              </a:graphicData>
+            </a:graphic>
+          </wp:inline>
+        </w:drawing>
+      </w:r>
     </w:p>
     <w:sectPr>
-      <w:footerReference w:type="default" r:id="rId32"/>
+      <w:footerReference w:type="default" r:id="rId34"/>
       <w:pgSz w:w="11906" w:h="16838"/>
       <w:pgMar w:top="1134" w:right="850" w:bottom="1134" w:left="1701" w:header="708" w:footer="708" w:gutter="0"/>
       <w:cols w:space="708"/>

</xml_diff>

<commit_message>
FIN: 04 was sent
</commit_message>
<xml_diff>
--- a/lab04/report.docx
+++ b/lab04/report.docx
@@ -25,6 +25,8 @@
                 <w:b/>
               </w:rPr>
             </w:pPr>
+            <w:bookmarkStart w:id="0" w:name="_Hlk87012229"/>
+            <w:bookmarkEnd w:id="0"/>
             <w:r>
               <w:rPr>
                 <w:noProof/>
@@ -1423,7 +1425,39 @@
         <w:pStyle w:val="22"/>
       </w:pPr>
       <w:r>
-        <w:t>2.1</w:t>
+        <w:t xml:space="preserve">(Здесь и </w:t>
+      </w:r>
+      <w:r>
+        <w:t>далее</w:t>
+      </w:r>
+      <w:r>
+        <w:t>,</w:t>
+      </w:r>
+      <w:r>
+        <w:t xml:space="preserve"> несмотря на то что</w:t>
+      </w:r>
+      <w:r>
+        <w:t xml:space="preserve"> на схеме нумерация ПК начинается с 0, я буду называть их порядковыми номерами слева-направо, начиная с 1)</w:t>
+      </w:r>
+    </w:p>
+    <w:p>
+      <w:pPr>
+        <w:pStyle w:val="13"/>
+        <w:rPr>
+          <w:lang w:val="ru-RU"/>
+        </w:rPr>
+      </w:pPr>
+      <w:r>
+        <w:rPr>
+          <w:lang w:val="ru-RU"/>
+        </w:rPr>
+        <w:t xml:space="preserve">Задание </w:t>
+      </w:r>
+      <w:r>
+        <w:rPr>
+          <w:lang w:val="ru-RU"/>
+        </w:rPr>
+        <w:t>1</w:t>
       </w:r>
     </w:p>
     <w:p>
@@ -1431,7 +1465,13 @@
         <w:pStyle w:val="22"/>
       </w:pPr>
       <w:r>
-        <w:t>Для того, чтобы присвоить статические IPv4 адреса воспользуемся вкладкой config каждого устройства на схеме.</w:t>
+        <w:t xml:space="preserve">Для того, чтобы присвоить статические IPv4 адреса воспользуемся вкладкой config </w:t>
+      </w:r>
+      <w:r>
+        <w:t>каждой конечной точки</w:t>
+      </w:r>
+      <w:r>
+        <w:t>.</w:t>
       </w:r>
     </w:p>
     <w:p>
@@ -1493,6 +1533,9 @@
         <w:jc w:val="center"/>
       </w:pPr>
       <w:r>
+        <w:rPr>
+          <w:noProof/>
+        </w:rPr>
         <w:drawing>
           <wp:inline distT="0" distB="0" distL="0" distR="0" wp14:anchorId="60AFC1B1" wp14:editId="6F4D0CA7">
             <wp:extent cx="4038203" cy="3905250"/>
@@ -1550,7 +1593,16 @@
         <w:t xml:space="preserve">, </w:t>
       </w:r>
       <w:r>
-        <w:t>пример присвоения для ПК</w:t>
+        <w:t>пример присвоения</w:t>
+      </w:r>
+      <w:r>
+        <w:t xml:space="preserve"> статического адреса</w:t>
+      </w:r>
+      <w:r>
+        <w:t xml:space="preserve"> для ПК</w:t>
+      </w:r>
+      <w:r>
+        <w:t>1</w:t>
       </w:r>
     </w:p>
     <w:p>
@@ -1559,6 +1611,9 @@
         <w:jc w:val="center"/>
       </w:pPr>
       <w:r>
+        <w:rPr>
+          <w:noProof/>
+        </w:rPr>
         <w:lastRenderedPageBreak/>
         <w:drawing>
           <wp:inline distT="0" distB="0" distL="0" distR="0" wp14:anchorId="3C8A55DB" wp14:editId="013A7B78">
@@ -1617,7 +1672,13 @@
         <w:t xml:space="preserve">, </w:t>
       </w:r>
       <w:r>
-        <w:t xml:space="preserve">пример присвоения для </w:t>
+        <w:t>пример присвоения</w:t>
+      </w:r>
+      <w:r>
+        <w:t xml:space="preserve"> статического адреса</w:t>
+      </w:r>
+      <w:r>
+        <w:t xml:space="preserve"> для </w:t>
       </w:r>
       <w:r>
         <w:rPr>
@@ -1638,6 +1699,9 @@
         <w:jc w:val="center"/>
       </w:pPr>
       <w:r>
+        <w:rPr>
+          <w:noProof/>
+        </w:rPr>
         <w:drawing>
           <wp:inline distT="0" distB="0" distL="0" distR="0" wp14:anchorId="18298B3F" wp14:editId="5C633680">
             <wp:extent cx="4057650" cy="3963962"/>
@@ -1692,7 +1756,13 @@
         </w:r>
       </w:fldSimple>
       <w:r>
-        <w:t xml:space="preserve">, пример присвоения для </w:t>
+        <w:t>, пример присвоения</w:t>
+      </w:r>
+      <w:r>
+        <w:t xml:space="preserve"> статических адресов</w:t>
+      </w:r>
+      <w:r>
+        <w:t xml:space="preserve"> для </w:t>
       </w:r>
       <w:r>
         <w:rPr>
@@ -1720,75 +1790,66 @@
       </w:r>
     </w:p>
     <w:p/>
-    <w:p/>
-    <w:p>
-      <w:pPr>
-        <w:rPr>
-          <w:rFonts w:ascii="Cambria Math" w:hAnsi="Cambria Math" w:cs="Cambria Math"/>
-          <w:lang w:val="en-US"/>
-        </w:rPr>
-      </w:pPr>
-      <w:r>
-        <w:rPr>
-          <w:lang w:val="en-US"/>
+    <w:p>
+      <w:pPr>
+        <w:pStyle w:val="13"/>
+        <w:rPr>
+          <w:lang w:val="ru-RU"/>
+        </w:rPr>
+      </w:pPr>
+      <w:r>
+        <w:rPr>
+          <w:lang w:val="ru-RU"/>
+        </w:rPr>
+        <w:lastRenderedPageBreak/>
+        <w:t xml:space="preserve">Задание </w:t>
+      </w:r>
+      <w:r>
+        <w:rPr>
+          <w:lang w:val="ru-RU"/>
         </w:rPr>
         <w:t>2</w:t>
       </w:r>
-      <w:r>
-        <w:rPr>
-          <w:rFonts w:ascii="Cambria Math" w:hAnsi="Cambria Math" w:cs="Cambria Math"/>
-          <w:lang w:val="en-US"/>
-        </w:rPr>
-        <w:t>.2</w:t>
-      </w:r>
-    </w:p>
-    <w:p>
-      <w:pPr>
-        <w:rPr>
-          <w:rFonts w:ascii="Cambria Math" w:hAnsi="Cambria Math" w:cs="Cambria Math"/>
-        </w:rPr>
-      </w:pPr>
-      <w:r>
-        <w:rPr>
-          <w:rFonts w:ascii="Cambria Math" w:hAnsi="Cambria Math" w:cs="Cambria Math"/>
-        </w:rPr>
-        <w:t>Перед настройкой безопасного доступа для коммутатора и маршрутизатора потребуется выдать адреса для шлюзов маршрутизатора:</w:t>
-      </w:r>
-    </w:p>
-    <w:p>
-      <w:r>
-        <w:t>Сеть 1: 10.1.</w:t>
-      </w:r>
-      <w:r>
-        <w:t>20</w:t>
-      </w:r>
-      <w:r>
-        <w:t>.254 255.255.255.0</w:t>
-      </w:r>
-    </w:p>
-    <w:p>
+    </w:p>
+    <w:p>
+      <w:pPr>
+        <w:pStyle w:val="22"/>
+      </w:pPr>
+      <w:r>
+        <w:t>Перед настройкой безопасного доступа для коммутатора и маршрутизатора выд</w:t>
+      </w:r>
+      <w:r>
+        <w:t>адим</w:t>
+      </w:r>
+      <w:r>
+        <w:t xml:space="preserve"> адреса для шлюзов маршрутизатора:</w:t>
+      </w:r>
+    </w:p>
+    <w:p>
+      <w:pPr>
+        <w:pStyle w:val="22"/>
+      </w:pPr>
+      <w:r>
+        <w:t>Сеть 1: 10.1.20.254 255.255.255.0</w:t>
+      </w:r>
+    </w:p>
+    <w:p>
+      <w:pPr>
+        <w:pStyle w:val="22"/>
+      </w:pPr>
       <w:r>
         <w:t>Сеть</w:t>
       </w:r>
       <w:r>
-        <w:t xml:space="preserve"> 2: 192.168.</w:t>
-      </w:r>
-      <w:r>
-        <w:t>20</w:t>
-      </w:r>
-      <w:r>
-        <w:t>.254 255.255.255.0</w:t>
-      </w:r>
-    </w:p>
-    <w:p>
-      <w:r>
-        <w:t>Сеть 3: 172.16.</w:t>
-      </w:r>
-      <w:r>
-        <w:t>20</w:t>
-      </w:r>
-      <w:r>
-        <w:t>.254 255.255.255.0</w:t>
+        <w:t xml:space="preserve"> 2: 192.168.20.254 255.255.255.0</w:t>
+      </w:r>
+    </w:p>
+    <w:p>
+      <w:pPr>
+        <w:pStyle w:val="22"/>
+      </w:pPr>
+      <w:r>
+        <w:t>Сеть 3: 172.16.20.254 255.255.255.0</w:t>
       </w:r>
     </w:p>
     <w:p>
@@ -1797,6 +1858,9 @@
         <w:jc w:val="center"/>
       </w:pPr>
       <w:r>
+        <w:rPr>
+          <w:noProof/>
+        </w:rPr>
         <w:drawing>
           <wp:inline distT="0" distB="0" distL="0" distR="0" wp14:anchorId="4CCE59DC" wp14:editId="26F2C85A">
             <wp:extent cx="4314825" cy="4196750"/>
@@ -1847,7 +1911,7 @@
           <w:rPr>
             <w:noProof/>
           </w:rPr>
-          <w:t>5</w:t>
+          <w:t>4</w:t>
         </w:r>
       </w:fldSimple>
       <w:r>
@@ -1860,6 +1924,9 @@
         <w:jc w:val="center"/>
       </w:pPr>
       <w:r>
+        <w:rPr>
+          <w:noProof/>
+        </w:rPr>
         <w:drawing>
           <wp:inline distT="0" distB="0" distL="0" distR="0" wp14:anchorId="4C65A152" wp14:editId="71EA9D1B">
             <wp:extent cx="2486372" cy="1667108"/>
@@ -1910,7 +1977,7 @@
           <w:rPr>
             <w:noProof/>
           </w:rPr>
-          <w:t>6</w:t>
+          <w:t>5</w:t>
         </w:r>
       </w:fldSimple>
       <w:r>
@@ -1918,20 +1985,33 @@
       </w:r>
     </w:p>
     <w:p>
-      <w:r>
+      <w:pPr>
+        <w:pStyle w:val="22"/>
+      </w:pPr>
+      <w:r>
+        <w:t>Для настройки паролей доступа коммутаторов и маршрутизатора воспользуемся режимом конфигурации</w:t>
+      </w:r>
+      <w:r>
+        <w:t>, подключая один из ПК с использованием консольного провода к коммутаторам и маршрутизатору</w:t>
+      </w:r>
+      <w:r>
+        <w:t>.</w:t>
+      </w:r>
+    </w:p>
+    <w:p>
+      <w:pPr>
+        <w:keepNext/>
+        <w:jc w:val="center"/>
+      </w:pPr>
+      <w:r>
+        <w:rPr>
+          <w:noProof/>
+        </w:rPr>
         <w:lastRenderedPageBreak/>
-        <w:t>Для настройки паролей доступа коммутаторов и маршрутизатора воспользуемся режимом конфигурации.</w:t>
-      </w:r>
-    </w:p>
-    <w:p>
-      <w:pPr>
-        <w:keepNext/>
-      </w:pPr>
-      <w:r>
         <w:drawing>
-          <wp:inline distT="0" distB="0" distL="0" distR="0" wp14:anchorId="253F12DE" wp14:editId="2C8EFAB0">
-            <wp:extent cx="5940425" cy="1567815"/>
-            <wp:effectExtent l="0" t="0" r="3175" b="0"/>
+          <wp:inline distT="0" distB="0" distL="0" distR="0" wp14:anchorId="253F12DE" wp14:editId="63C6CD00">
+            <wp:extent cx="4770783" cy="1259120"/>
+            <wp:effectExtent l="0" t="0" r="0" b="0"/>
             <wp:docPr id="9" name="Рисунок 9"/>
             <wp:cNvGraphicFramePr>
               <a:graphicFrameLocks xmlns:a="http://schemas.openxmlformats.org/drawingml/2006/main" noChangeAspect="1"/>
@@ -1952,7 +2032,7 @@
                   <pic:spPr>
                     <a:xfrm>
                       <a:off x="0" y="0"/>
-                      <a:ext cx="5940425" cy="1567815"/>
+                      <a:ext cx="4794637" cy="1265416"/>
                     </a:xfrm>
                     <a:prstGeom prst="rect">
                       <a:avLst/>
@@ -1978,7 +2058,7 @@
           <w:rPr>
             <w:noProof/>
           </w:rPr>
-          <w:t>7</w:t>
+          <w:t>6</w:t>
         </w:r>
       </w:fldSimple>
       <w:r>
@@ -1994,10 +2074,13 @@
         <w:jc w:val="center"/>
       </w:pPr>
       <w:r>
+        <w:rPr>
+          <w:noProof/>
+        </w:rPr>
         <w:drawing>
-          <wp:inline distT="0" distB="0" distL="0" distR="0" wp14:anchorId="4C5E74C9" wp14:editId="73FF86B2">
-            <wp:extent cx="5940425" cy="1339215"/>
-            <wp:effectExtent l="0" t="0" r="3175" b="0"/>
+          <wp:inline distT="0" distB="0" distL="0" distR="0" wp14:anchorId="4C5E74C9" wp14:editId="53F84C44">
+            <wp:extent cx="4794637" cy="1080907"/>
+            <wp:effectExtent l="0" t="0" r="6350" b="5080"/>
             <wp:docPr id="10" name="Рисунок 10"/>
             <wp:cNvGraphicFramePr>
               <a:graphicFrameLocks xmlns:a="http://schemas.openxmlformats.org/drawingml/2006/main" noChangeAspect="1"/>
@@ -2018,7 +2101,7 @@
                   <pic:spPr>
                     <a:xfrm>
                       <a:off x="0" y="0"/>
-                      <a:ext cx="5940425" cy="1339215"/>
+                      <a:ext cx="4818078" cy="1086192"/>
                     </a:xfrm>
                     <a:prstGeom prst="rect">
                       <a:avLst/>
@@ -2044,7 +2127,7 @@
           <w:rPr>
             <w:noProof/>
           </w:rPr>
-          <w:t>8</w:t>
+          <w:t>7</w:t>
         </w:r>
       </w:fldSimple>
       <w:r>
@@ -2060,10 +2143,13 @@
         <w:jc w:val="center"/>
       </w:pPr>
       <w:r>
+        <w:rPr>
+          <w:noProof/>
+        </w:rPr>
         <w:drawing>
-          <wp:inline distT="0" distB="0" distL="0" distR="0" wp14:anchorId="3CCCE0D0" wp14:editId="182F9FA8">
-            <wp:extent cx="5940425" cy="1404620"/>
-            <wp:effectExtent l="0" t="0" r="3175" b="5080"/>
+          <wp:inline distT="0" distB="0" distL="0" distR="0" wp14:anchorId="3CCCE0D0" wp14:editId="6B20AE95">
+            <wp:extent cx="4762832" cy="1126177"/>
+            <wp:effectExtent l="0" t="0" r="0" b="0"/>
             <wp:docPr id="12" name="Рисунок 12"/>
             <wp:cNvGraphicFramePr>
               <a:graphicFrameLocks xmlns:a="http://schemas.openxmlformats.org/drawingml/2006/main" noChangeAspect="1"/>
@@ -2084,7 +2170,7 @@
                   <pic:spPr>
                     <a:xfrm>
                       <a:off x="0" y="0"/>
-                      <a:ext cx="5940425" cy="1404620"/>
+                      <a:ext cx="4777757" cy="1129706"/>
                     </a:xfrm>
                     <a:prstGeom prst="rect">
                       <a:avLst/>
@@ -2110,7 +2196,7 @@
           <w:rPr>
             <w:noProof/>
           </w:rPr>
-          <w:t>9</w:t>
+          <w:t>8</w:t>
         </w:r>
       </w:fldSimple>
       <w:r>
@@ -2119,6 +2205,62 @@
     </w:p>
     <w:p>
       <w:r>
+        <w:t xml:space="preserve">Как видно из предоставленных демонстраций, команда </w:t>
+      </w:r>
+      <w:r>
+        <w:rPr>
+          <w:lang w:val="en-US"/>
+        </w:rPr>
+        <w:t>secret</w:t>
+      </w:r>
+      <w:r>
+        <w:t xml:space="preserve"> </w:t>
+      </w:r>
+      <w:r>
+        <w:t xml:space="preserve">для настройки безопасности при подключении консоли или по </w:t>
+      </w:r>
+      <w:r>
+        <w:rPr>
+          <w:lang w:val="en-US"/>
+        </w:rPr>
+        <w:t>telnet</w:t>
+      </w:r>
+      <w:r>
+        <w:t xml:space="preserve"> </w:t>
+      </w:r>
+      <w:r>
+        <w:t xml:space="preserve">не срабатывает. Потребуется произвести вызов </w:t>
+      </w:r>
+      <w:r>
+        <w:rPr>
+          <w:lang w:val="en-US"/>
+        </w:rPr>
+        <w:t>service</w:t>
+      </w:r>
+      <w:r>
+        <w:t xml:space="preserve"> </w:t>
+      </w:r>
+      <w:r>
+        <w:rPr>
+          <w:lang w:val="en-US"/>
+        </w:rPr>
+        <w:t>password</w:t>
+      </w:r>
+      <w:r>
+        <w:t>-</w:t>
+      </w:r>
+      <w:r>
+        <w:rPr>
+          <w:lang w:val="en-US"/>
+        </w:rPr>
+        <w:t>encryption</w:t>
+      </w:r>
+      <w:r>
+        <w:t>.</w:t>
+      </w:r>
+    </w:p>
+    <w:p>
+      <w:r>
         <w:t>После</w:t>
       </w:r>
       <w:r>
@@ -2170,12 +2312,16 @@
     <w:p>
       <w:pPr>
         <w:keepNext/>
-      </w:pPr>
-      <w:r>
+        <w:jc w:val="center"/>
+      </w:pPr>
+      <w:r>
+        <w:rPr>
+          <w:noProof/>
+        </w:rPr>
         <w:drawing>
-          <wp:inline distT="0" distB="0" distL="0" distR="0" wp14:anchorId="2764165E" wp14:editId="6B289C2D">
-            <wp:extent cx="5940425" cy="2108835"/>
-            <wp:effectExtent l="0" t="0" r="3175" b="5715"/>
+          <wp:inline distT="0" distB="0" distL="0" distR="0" wp14:anchorId="2764165E" wp14:editId="4817718B">
+            <wp:extent cx="4166484" cy="1479090"/>
+            <wp:effectExtent l="0" t="0" r="5715" b="6985"/>
             <wp:docPr id="13" name="Рисунок 13"/>
             <wp:cNvGraphicFramePr>
               <a:graphicFrameLocks xmlns:a="http://schemas.openxmlformats.org/drawingml/2006/main" noChangeAspect="1"/>
@@ -2196,7 +2342,7 @@
                   <pic:spPr>
                     <a:xfrm>
                       <a:off x="0" y="0"/>
-                      <a:ext cx="5940425" cy="2108835"/>
+                      <a:ext cx="4182340" cy="1484719"/>
                     </a:xfrm>
                     <a:prstGeom prst="rect">
                       <a:avLst/>
@@ -2222,7 +2368,7 @@
           <w:rPr>
             <w:noProof/>
           </w:rPr>
-          <w:t>10</w:t>
+          <w:t>9</w:t>
         </w:r>
       </w:fldSimple>
       <w:r>
@@ -2230,17 +2376,43 @@
       </w:r>
     </w:p>
     <w:p>
-      <w:r>
+      <w:pPr>
+        <w:pStyle w:val="22"/>
+      </w:pPr>
+      <w:r>
+        <w:t>Аналогичные действия производим для оставшихся коммутаторов и маршрутизатора.</w:t>
+      </w:r>
+    </w:p>
+    <w:p>
+      <w:pPr>
+        <w:pStyle w:val="22"/>
+      </w:pPr>
+    </w:p>
+    <w:p>
+      <w:pPr>
+        <w:pStyle w:val="13"/>
+        <w:rPr>
+          <w:lang w:val="ru-RU"/>
+        </w:rPr>
+      </w:pPr>
+      <w:r>
+        <w:rPr>
+          <w:lang w:val="ru-RU"/>
+        </w:rPr>
         <w:lastRenderedPageBreak/>
-        <w:t>Аналогичные действия производим для оставшихся коммутаторов и маршрутизатора.</w:t>
-      </w:r>
-    </w:p>
-    <w:p>
-      <w:r>
-        <w:t>2.3</w:t>
-      </w:r>
-    </w:p>
-    <w:p>
+        <w:t xml:space="preserve">Задание </w:t>
+      </w:r>
+      <w:r>
+        <w:rPr>
+          <w:lang w:val="ru-RU"/>
+        </w:rPr>
+        <w:t>3</w:t>
+      </w:r>
+    </w:p>
+    <w:p>
+      <w:pPr>
+        <w:pStyle w:val="22"/>
+      </w:pPr>
       <w:r>
         <w:t>Укажем адреса портов маршрутизатора как адрес шлюза по умолчанию для конечных узлов</w:t>
       </w:r>
@@ -2254,10 +2426,13 @@
         <w:jc w:val="center"/>
       </w:pPr>
       <w:r>
+        <w:rPr>
+          <w:noProof/>
+        </w:rPr>
         <w:drawing>
-          <wp:inline distT="0" distB="0" distL="0" distR="0" wp14:anchorId="754FDFF9" wp14:editId="1EC05CC5">
-            <wp:extent cx="5940425" cy="5795010"/>
-            <wp:effectExtent l="0" t="0" r="3175" b="0"/>
+          <wp:inline distT="0" distB="0" distL="0" distR="0" wp14:anchorId="754FDFF9" wp14:editId="4ED45A8B">
+            <wp:extent cx="3562185" cy="3474987"/>
+            <wp:effectExtent l="0" t="0" r="635" b="0"/>
             <wp:docPr id="31" name="Рисунок 31"/>
             <wp:cNvGraphicFramePr>
               <a:graphicFrameLocks xmlns:a="http://schemas.openxmlformats.org/drawingml/2006/main" noChangeAspect="1"/>
@@ -2278,7 +2453,7 @@
                   <pic:spPr>
                     <a:xfrm>
                       <a:off x="0" y="0"/>
-                      <a:ext cx="5940425" cy="5795010"/>
+                      <a:ext cx="3569388" cy="3482014"/>
                     </a:xfrm>
                     <a:prstGeom prst="rect">
                       <a:avLst/>
@@ -2304,26 +2479,35 @@
           <w:rPr>
             <w:noProof/>
           </w:rPr>
-          <w:t>11</w:t>
+          <w:t>10</w:t>
         </w:r>
       </w:fldSimple>
       <w:r>
-        <w:t>, указание адреса порта маршрутизатора</w:t>
+        <w:t>,</w:t>
+      </w:r>
+      <w:r>
+        <w:t xml:space="preserve"> указание адреса порта маршрутизатора для всех ПК</w:t>
       </w:r>
       <w:r>
         <w:t xml:space="preserve"> </w:t>
       </w:r>
-    </w:p>
-    <w:p>
-      <w:pPr>
-        <w:jc w:val="center"/>
-      </w:pPr>
-      <w:r>
-        <w:lastRenderedPageBreak/>
+      <w:r>
+        <w:t>в качестве адреса шлюза по умолчанию</w:t>
+      </w:r>
+    </w:p>
+    <w:p>
+      <w:pPr>
+        <w:keepNext/>
+        <w:jc w:val="center"/>
+      </w:pPr>
+      <w:r>
+        <w:rPr>
+          <w:noProof/>
+        </w:rPr>
         <w:drawing>
-          <wp:inline distT="0" distB="0" distL="0" distR="0" wp14:anchorId="3838F797" wp14:editId="716F400B">
-            <wp:extent cx="4248150" cy="4144160"/>
-            <wp:effectExtent l="0" t="0" r="0" b="8890"/>
+          <wp:inline distT="0" distB="0" distL="0" distR="0" wp14:anchorId="3838F797" wp14:editId="027077E3">
+            <wp:extent cx="3427012" cy="3343123"/>
+            <wp:effectExtent l="0" t="0" r="2540" b="0"/>
             <wp:docPr id="34" name="Рисунок 34"/>
             <wp:cNvGraphicFramePr>
               <a:graphicFrameLocks xmlns:a="http://schemas.openxmlformats.org/drawingml/2006/main" noChangeAspect="1"/>
@@ -2344,7 +2528,7 @@
                   <pic:spPr>
                     <a:xfrm>
                       <a:off x="0" y="0"/>
-                      <a:ext cx="4249788" cy="4145758"/>
+                      <a:ext cx="3432807" cy="3348776"/>
                     </a:xfrm>
                     <a:prstGeom prst="rect">
                       <a:avLst/>
@@ -2359,13 +2543,72 @@
     </w:p>
     <w:p>
       <w:pPr>
-        <w:jc w:val="center"/>
-      </w:pPr>
-      <w:r>
+        <w:pStyle w:val="af2"/>
+        <w:jc w:val="center"/>
+      </w:pPr>
+      <w:r>
+        <w:t xml:space="preserve">Рисунок </w:t>
+      </w:r>
+      <w:r>
+        <w:fldChar w:fldCharType="begin"/>
+      </w:r>
+      <w:r>
+        <w:instrText xml:space="preserve"> SEQ Р</w:instrText>
+      </w:r>
+      <w:r>
+        <w:instrText xml:space="preserve">исунок \* ARABIC </w:instrText>
+      </w:r>
+      <w:r>
+        <w:fldChar w:fldCharType="separate"/>
+      </w:r>
+      <w:r>
+        <w:rPr>
+          <w:noProof/>
+        </w:rPr>
+        <w:t>11</w:t>
+      </w:r>
+      <w:r>
+        <w:rPr>
+          <w:noProof/>
+        </w:rPr>
+        <w:fldChar w:fldCharType="end"/>
+      </w:r>
+      <w:r>
+        <w:t xml:space="preserve">, </w:t>
+      </w:r>
+      <w:r>
+        <w:t xml:space="preserve">указание адреса порта маршрутизатора для </w:t>
+      </w:r>
+      <w:r>
+        <w:rPr>
+          <w:lang w:val="en-US"/>
+        </w:rPr>
+        <w:t>DNS</w:t>
+      </w:r>
+      <w:r>
+        <w:t xml:space="preserve"> </w:t>
+      </w:r>
+      <w:r>
+        <w:t>сервера</w:t>
+      </w:r>
+      <w:r>
+        <w:t xml:space="preserve"> в качестве адреса шлюза по умолчанию</w:t>
+      </w:r>
+    </w:p>
+    <w:p>
+      <w:pPr>
+        <w:keepNext/>
+        <w:jc w:val="center"/>
+      </w:pPr>
+      <w:r>
+        <w:rPr>
+          <w:noProof/>
+        </w:rPr>
+        <w:lastRenderedPageBreak/>
         <w:drawing>
-          <wp:inline distT="0" distB="0" distL="0" distR="0" wp14:anchorId="66808CD3" wp14:editId="6AB318BC">
-            <wp:extent cx="4257675" cy="4165285"/>
-            <wp:effectExtent l="0" t="0" r="0" b="6985"/>
+          <wp:inline distT="0" distB="0" distL="0" distR="0" wp14:anchorId="66808CD3" wp14:editId="5C0D0C2A">
+            <wp:extent cx="3085106" cy="3018160"/>
+            <wp:effectExtent l="0" t="0" r="1270" b="0"/>
             <wp:docPr id="33" name="Рисунок 33"/>
             <wp:cNvGraphicFramePr>
               <a:graphicFrameLocks xmlns:a="http://schemas.openxmlformats.org/drawingml/2006/main" noChangeAspect="1"/>
@@ -2386,7 +2629,7 @@
                   <pic:spPr>
                     <a:xfrm>
                       <a:off x="0" y="0"/>
-                      <a:ext cx="4263300" cy="4170788"/>
+                      <a:ext cx="3094978" cy="3027818"/>
                     </a:xfrm>
                     <a:prstGeom prst="rect">
                       <a:avLst/>
@@ -2401,14 +2644,62 @@
     </w:p>
     <w:p>
       <w:pPr>
-        <w:jc w:val="center"/>
-      </w:pPr>
-      <w:r>
-        <w:lastRenderedPageBreak/>
+        <w:pStyle w:val="af2"/>
+        <w:jc w:val="center"/>
+      </w:pPr>
+      <w:r>
+        <w:t xml:space="preserve">Рисунок </w:t>
+      </w:r>
+      <w:r>
+        <w:fldChar w:fldCharType="begin"/>
+      </w:r>
+      <w:r>
+        <w:instrText xml:space="preserve"> SEQ Рисунок \* ARABIC </w:instrText>
+      </w:r>
+      <w:r>
+        <w:fldChar w:fldCharType="separate"/>
+      </w:r>
+      <w:r>
+        <w:rPr>
+          <w:noProof/>
+        </w:rPr>
+        <w:t>12</w:t>
+      </w:r>
+      <w:r>
+        <w:rPr>
+          <w:noProof/>
+        </w:rPr>
+        <w:fldChar w:fldCharType="end"/>
+      </w:r>
+      <w:r>
+        <w:t xml:space="preserve">, указание адреса порта маршрутизатора для </w:t>
+      </w:r>
+      <w:r>
+        <w:rPr>
+          <w:lang w:val="en-US"/>
+        </w:rPr>
+        <w:t>HTTP</w:t>
+      </w:r>
+      <w:r>
+        <w:t xml:space="preserve"> </w:t>
+      </w:r>
+      <w:r>
+        <w:t>сервера в качестве адреса шлюза по умолчанию</w:t>
+      </w:r>
+    </w:p>
+    <w:p>
+      <w:pPr>
+        <w:keepNext/>
+        <w:jc w:val="center"/>
+      </w:pPr>
+      <w:r>
+        <w:rPr>
+          <w:noProof/>
+        </w:rPr>
         <w:drawing>
-          <wp:inline distT="0" distB="0" distL="0" distR="0" wp14:anchorId="73F25338" wp14:editId="08F186AB">
-            <wp:extent cx="3962400" cy="3854393"/>
-            <wp:effectExtent l="0" t="0" r="0" b="0"/>
+          <wp:inline distT="0" distB="0" distL="0" distR="0" wp14:anchorId="73F25338" wp14:editId="3E6C5FF8">
+            <wp:extent cx="3061252" cy="2977809"/>
+            <wp:effectExtent l="0" t="0" r="6350" b="0"/>
             <wp:docPr id="35" name="Рисунок 35"/>
             <wp:cNvGraphicFramePr>
               <a:graphicFrameLocks xmlns:a="http://schemas.openxmlformats.org/drawingml/2006/main" noChangeAspect="1"/>
@@ -2429,7 +2720,7 @@
                   <pic:spPr>
                     <a:xfrm>
                       <a:off x="0" y="0"/>
-                      <a:ext cx="3968979" cy="3860793"/>
+                      <a:ext cx="3070496" cy="2986801"/>
                     </a:xfrm>
                     <a:prstGeom prst="rect">
                       <a:avLst/>
@@ -2444,101 +2735,173 @@
     </w:p>
     <w:p>
       <w:pPr>
+        <w:pStyle w:val="af2"/>
+        <w:jc w:val="center"/>
+      </w:pPr>
+      <w:r>
+        <w:t xml:space="preserve">Рисунок </w:t>
+      </w:r>
+      <w:r>
+        <w:fldChar w:fldCharType="begin"/>
+      </w:r>
+      <w:r>
+        <w:instrText xml:space="preserve"> SEQ Рисунок \* ARABIC </w:instrText>
+      </w:r>
+      <w:r>
+        <w:fldChar w:fldCharType="separate"/>
+      </w:r>
+      <w:r>
+        <w:rPr>
+          <w:noProof/>
+        </w:rPr>
+        <w:t>13</w:t>
+      </w:r>
+      <w:r>
+        <w:rPr>
+          <w:noProof/>
+        </w:rPr>
+        <w:fldChar w:fldCharType="end"/>
+      </w:r>
+      <w:r>
+        <w:t xml:space="preserve">, указание адреса порта маршрутизатора для </w:t>
+      </w:r>
+      <w:r>
         <w:rPr>
           <w:lang w:val="en-US"/>
         </w:rPr>
-      </w:pPr>
+        <w:t>SMTP</w:t>
+      </w:r>
+      <w:r>
+        <w:t xml:space="preserve"> </w:t>
+      </w:r>
+      <w:r>
+        <w:t>сервера в качестве адреса шлюза по умолчанию</w:t>
+      </w:r>
+    </w:p>
+    <w:p/>
+    <w:p/>
+    <w:p/>
+    <w:p/>
+    <w:p/>
+    <w:p/>
+    <w:p>
+      <w:pPr>
+        <w:pStyle w:val="13"/>
+        <w:rPr>
+          <w:lang w:val="ru-RU"/>
+        </w:rPr>
+      </w:pPr>
+      <w:r>
+        <w:rPr>
+          <w:lang w:val="ru-RU"/>
+        </w:rPr>
+        <w:lastRenderedPageBreak/>
+        <w:t xml:space="preserve">Задание </w:t>
+      </w:r>
+      <w:r>
+        <w:rPr>
+          <w:lang w:val="ru-RU"/>
+        </w:rPr>
+        <w:t>4</w:t>
+      </w:r>
+    </w:p>
+    <w:p>
+      <w:pPr>
+        <w:pStyle w:val="22"/>
+      </w:pPr>
+      <w:r>
+        <w:t xml:space="preserve">Настроим </w:t>
+      </w:r>
       <w:r>
         <w:rPr>
           <w:lang w:val="en-US"/>
         </w:rPr>
-        <w:t>2.4</w:t>
-      </w:r>
-    </w:p>
-    <w:p>
-      <w:r>
-        <w:t xml:space="preserve">Настроим </w:t>
+        <w:t>DNS</w:t>
+      </w:r>
+      <w:r>
+        <w:t xml:space="preserve"> </w:t>
+      </w:r>
+      <w:r>
+        <w:t>сервер:</w:t>
+      </w:r>
+    </w:p>
+    <w:p>
+      <w:pPr>
+        <w:pStyle w:val="22"/>
+      </w:pPr>
+      <w:r>
+        <w:t xml:space="preserve">Отключим на нём сервисы </w:t>
       </w:r>
       <w:r>
         <w:rPr>
           <w:lang w:val="en-US"/>
         </w:rPr>
+        <w:t>HTTP</w:t>
+      </w:r>
+      <w:r>
+        <w:t xml:space="preserve">, </w:t>
+      </w:r>
+      <w:r>
+        <w:rPr>
+          <w:lang w:val="en-US"/>
+        </w:rPr>
+        <w:t>TFTP</w:t>
+      </w:r>
+      <w:r>
+        <w:t xml:space="preserve">, </w:t>
+      </w:r>
+      <w:r>
+        <w:rPr>
+          <w:lang w:val="en-US"/>
+        </w:rPr>
+        <w:t>NTP</w:t>
+      </w:r>
+      <w:r>
+        <w:t xml:space="preserve">, </w:t>
+      </w:r>
+      <w:r>
+        <w:rPr>
+          <w:lang w:val="en-US"/>
+        </w:rPr>
+        <w:t>EMAIL</w:t>
+      </w:r>
+      <w:r>
+        <w:t xml:space="preserve"> </w:t>
+      </w:r>
+      <w:r>
+        <w:t xml:space="preserve">и </w:t>
+      </w:r>
+      <w:r>
+        <w:rPr>
+          <w:lang w:val="en-US"/>
+        </w:rPr>
+        <w:t>FTP</w:t>
+      </w:r>
+      <w:r>
+        <w:t xml:space="preserve">. </w:t>
+      </w:r>
+      <w:r>
+        <w:t xml:space="preserve">Включим </w:t>
+      </w:r>
+      <w:r>
+        <w:rPr>
+          <w:lang w:val="en-US"/>
+        </w:rPr>
         <w:t xml:space="preserve">DNS </w:t>
       </w:r>
       <w:r>
-        <w:t>сервер:</w:t>
-      </w:r>
-    </w:p>
-    <w:p>
-      <w:r>
-        <w:t xml:space="preserve">Отключим на нём сервисы </w:t>
-      </w:r>
-      <w:r>
-        <w:rPr>
-          <w:lang w:val="en-US"/>
-        </w:rPr>
-        <w:t>HTTP</w:t>
-      </w:r>
-      <w:r>
-        <w:t xml:space="preserve">, </w:t>
-      </w:r>
-      <w:r>
-        <w:rPr>
-          <w:lang w:val="en-US"/>
-        </w:rPr>
-        <w:t>TFTP</w:t>
-      </w:r>
-      <w:r>
-        <w:t xml:space="preserve">, </w:t>
-      </w:r>
-      <w:r>
-        <w:rPr>
-          <w:lang w:val="en-US"/>
-        </w:rPr>
-        <w:t>NTP</w:t>
-      </w:r>
-      <w:r>
-        <w:t xml:space="preserve">, </w:t>
-      </w:r>
-      <w:r>
-        <w:rPr>
-          <w:lang w:val="en-US"/>
-        </w:rPr>
-        <w:t>EMAIL</w:t>
-      </w:r>
-      <w:r>
-        <w:t xml:space="preserve"> </w:t>
-      </w:r>
-      <w:r>
-        <w:t xml:space="preserve">и </w:t>
-      </w:r>
-      <w:r>
-        <w:rPr>
-          <w:lang w:val="en-US"/>
-        </w:rPr>
-        <w:t>FTP</w:t>
-      </w:r>
-      <w:r>
-        <w:t xml:space="preserve">. </w:t>
-      </w:r>
-      <w:r>
-        <w:t xml:space="preserve">Включим </w:t>
-      </w:r>
-      <w:r>
-        <w:rPr>
-          <w:lang w:val="en-US"/>
-        </w:rPr>
-        <w:t xml:space="preserve">DNS </w:t>
-      </w:r>
-      <w:r>
         <w:t>сервис.</w:t>
       </w:r>
     </w:p>
     <w:p>
       <w:pPr>
-        <w:jc w:val="center"/>
-      </w:pPr>
-      <w:r>
+        <w:keepNext/>
+        <w:jc w:val="center"/>
+      </w:pPr>
+      <w:r>
+        <w:rPr>
+          <w:noProof/>
+        </w:rPr>
         <w:drawing>
           <wp:inline distT="0" distB="0" distL="0" distR="0" wp14:anchorId="1D6183E5" wp14:editId="21D3B730">
             <wp:extent cx="3908944" cy="3819525"/>
@@ -2577,12 +2940,124 @@
       </w:r>
     </w:p>
     <w:p>
-      <w:r>
+      <w:pPr>
+        <w:pStyle w:val="af2"/>
+        <w:jc w:val="center"/>
+      </w:pPr>
+      <w:r>
+        <w:t xml:space="preserve">Рисунок </w:t>
+      </w:r>
+      <w:r>
+        <w:fldChar w:fldCharType="begin"/>
+      </w:r>
+      <w:r>
+        <w:instrText xml:space="preserve"> SEQ Рисунок \* ARABIC </w:instrText>
+      </w:r>
+      <w:r>
+        <w:fldChar w:fldCharType="separate"/>
+      </w:r>
+      <w:r>
+        <w:rPr>
+          <w:noProof/>
+        </w:rPr>
+        <w:t>14</w:t>
+      </w:r>
+      <w:r>
+        <w:rPr>
+          <w:noProof/>
+        </w:rPr>
+        <w:fldChar w:fldCharType="end"/>
+      </w:r>
+      <w:r>
+        <w:t xml:space="preserve">, демонстрация настройки сервиса </w:t>
+      </w:r>
+      <w:r>
+        <w:rPr>
+          <w:lang w:val="en-US"/>
+        </w:rPr>
+        <w:t>DNS</w:t>
+      </w:r>
+    </w:p>
+    <w:p>
+      <w:pPr>
+        <w:jc w:val="center"/>
+      </w:pPr>
+    </w:p>
+    <w:p>
+      <w:pPr>
+        <w:jc w:val="center"/>
+      </w:pPr>
+    </w:p>
+    <w:p>
+      <w:pPr>
+        <w:jc w:val="center"/>
+      </w:pPr>
+    </w:p>
+    <w:p>
+      <w:pPr>
+        <w:jc w:val="center"/>
+      </w:pPr>
+    </w:p>
+    <w:p>
+      <w:pPr>
+        <w:jc w:val="center"/>
+      </w:pPr>
+    </w:p>
+    <w:p>
+      <w:pPr>
+        <w:jc w:val="center"/>
+      </w:pPr>
+    </w:p>
+    <w:p>
+      <w:pPr>
+        <w:jc w:val="center"/>
+      </w:pPr>
+    </w:p>
+    <w:p>
+      <w:pPr>
+        <w:jc w:val="center"/>
+      </w:pPr>
+    </w:p>
+    <w:p>
+      <w:pPr>
+        <w:jc w:val="center"/>
+      </w:pPr>
+    </w:p>
+    <w:p>
+      <w:pPr>
+        <w:jc w:val="center"/>
+      </w:pPr>
+    </w:p>
+    <w:p>
+      <w:pPr>
+        <w:jc w:val="center"/>
+      </w:pPr>
+    </w:p>
+    <w:p>
+      <w:pPr>
+        <w:pStyle w:val="13"/>
+        <w:rPr>
+          <w:lang w:val="ru-RU"/>
+        </w:rPr>
+      </w:pPr>
+      <w:r>
+        <w:rPr>
+          <w:lang w:val="ru-RU"/>
+        </w:rPr>
         <w:lastRenderedPageBreak/>
-        <w:t>2.5</w:t>
-      </w:r>
-    </w:p>
-    <w:p>
+        <w:t xml:space="preserve">Задание </w:t>
+      </w:r>
+      <w:r>
+        <w:rPr>
+          <w:lang w:val="ru-RU"/>
+        </w:rPr>
+        <w:t>5</w:t>
+      </w:r>
+    </w:p>
+    <w:p>
+      <w:pPr>
+        <w:pStyle w:val="22"/>
+      </w:pPr>
       <w:r>
         <w:t xml:space="preserve">Укажем адрес </w:t>
       </w:r>
@@ -2601,14 +3076,18 @@
     </w:p>
     <w:p>
       <w:pPr>
+        <w:pStyle w:val="22"/>
         <w:keepNext/>
         <w:jc w:val="center"/>
       </w:pPr>
       <w:r>
+        <w:rPr>
+          <w:noProof/>
+        </w:rPr>
         <w:drawing>
-          <wp:inline distT="0" distB="0" distL="0" distR="0" wp14:anchorId="4F275AC9" wp14:editId="0E2AD8E3">
-            <wp:extent cx="4810125" cy="4713460"/>
-            <wp:effectExtent l="0" t="0" r="0" b="0"/>
+          <wp:inline distT="0" distB="0" distL="0" distR="0" wp14:anchorId="4F275AC9" wp14:editId="43B9D31B">
+            <wp:extent cx="3258213" cy="3192736"/>
+            <wp:effectExtent l="0" t="0" r="0" b="8255"/>
             <wp:docPr id="37" name="Рисунок 37"/>
             <wp:cNvGraphicFramePr>
               <a:graphicFrameLocks xmlns:a="http://schemas.openxmlformats.org/drawingml/2006/main" noChangeAspect="1"/>
@@ -2629,7 +3108,7 @@
                   <pic:spPr>
                     <a:xfrm>
                       <a:off x="0" y="0"/>
-                      <a:ext cx="4812822" cy="4716103"/>
+                      <a:ext cx="3260942" cy="3195410"/>
                     </a:xfrm>
                     <a:prstGeom prst="rect">
                       <a:avLst/>
@@ -2650,16 +3129,32 @@
       <w:r>
         <w:t xml:space="preserve">Рисунок </w:t>
       </w:r>
-      <w:fldSimple w:instr=" SEQ Рисунок \* ARABIC ">
-        <w:r>
-          <w:rPr>
-            <w:noProof/>
-          </w:rPr>
-          <w:t>14</w:t>
-        </w:r>
-      </w:fldSimple>
-      <w:r>
-        <w:t xml:space="preserve">, пример указания адреса </w:t>
+      <w:r>
+        <w:fldChar w:fldCharType="begin"/>
+      </w:r>
+      <w:r>
+        <w:instrText xml:space="preserve"> SEQ Рисунок \* ARABIC </w:instrText>
+      </w:r>
+      <w:r>
+        <w:fldChar w:fldCharType="separate"/>
+      </w:r>
+      <w:r>
+        <w:rPr>
+          <w:noProof/>
+        </w:rPr>
+        <w:t>15</w:t>
+      </w:r>
+      <w:r>
+        <w:rPr>
+          <w:noProof/>
+        </w:rPr>
+        <w:fldChar w:fldCharType="end"/>
+      </w:r>
+      <w:r>
+        <w:t xml:space="preserve">, </w:t>
+      </w:r>
+      <w:r>
+        <w:t xml:space="preserve">указание адреса </w:t>
       </w:r>
       <w:r>
         <w:rPr>
@@ -2667,17 +3162,27 @@
         </w:rPr>
         <w:t>DNS</w:t>
       </w:r>
-    </w:p>
-    <w:p>
-      <w:pPr>
-        <w:jc w:val="center"/>
-      </w:pPr>
-      <w:r>
-        <w:lastRenderedPageBreak/>
+      <w:r>
+        <w:t xml:space="preserve"> </w:t>
+      </w:r>
+      <w:r>
+        <w:t>для ПК</w:t>
+      </w:r>
+    </w:p>
+    <w:p>
+      <w:pPr>
+        <w:pStyle w:val="22"/>
+        <w:keepNext/>
+        <w:jc w:val="center"/>
+      </w:pPr>
+      <w:r>
+        <w:rPr>
+          <w:noProof/>
+        </w:rPr>
         <w:drawing>
-          <wp:inline distT="0" distB="0" distL="0" distR="0" wp14:anchorId="2E901AA4" wp14:editId="2D9CAA0B">
-            <wp:extent cx="4086225" cy="3968290"/>
-            <wp:effectExtent l="0" t="0" r="0" b="0"/>
+          <wp:inline distT="0" distB="0" distL="0" distR="0" wp14:anchorId="3EEF848E" wp14:editId="5AEC2D38">
+            <wp:extent cx="3363401" cy="3266328"/>
+            <wp:effectExtent l="0" t="0" r="7620" b="0"/>
             <wp:docPr id="39" name="Рисунок 39"/>
             <wp:cNvGraphicFramePr>
               <a:graphicFrameLocks xmlns:a="http://schemas.openxmlformats.org/drawingml/2006/main" noChangeAspect="1"/>
@@ -2698,7 +3203,7 @@
                   <pic:spPr>
                     <a:xfrm>
                       <a:off x="0" y="0"/>
-                      <a:ext cx="4088762" cy="3970754"/>
+                      <a:ext cx="3363401" cy="3266328"/>
                     </a:xfrm>
                     <a:prstGeom prst="rect">
                       <a:avLst/>
@@ -2712,15 +3217,111 @@
       </w:r>
     </w:p>
     <w:p>
-      <w:r>
-        <w:t>2.6</w:t>
-      </w:r>
-    </w:p>
-    <w:p>
-      <w:pPr>
+      <w:pPr>
+        <w:pStyle w:val="af2"/>
+        <w:jc w:val="center"/>
+      </w:pPr>
+      <w:r>
+        <w:t xml:space="preserve">Рисунок </w:t>
+      </w:r>
+      <w:r>
+        <w:fldChar w:fldCharType="begin"/>
+      </w:r>
+      <w:r>
+        <w:instrText xml:space="preserve"> SEQ Рисунок \* ARABIC </w:instrText>
+      </w:r>
+      <w:r>
+        <w:fldChar w:fldCharType="separate"/>
+      </w:r>
+      <w:r>
+        <w:rPr>
+          <w:noProof/>
+        </w:rPr>
+        <w:t>16</w:t>
+      </w:r>
+      <w:r>
+        <w:rPr>
+          <w:noProof/>
+        </w:rPr>
+        <w:fldChar w:fldCharType="end"/>
+      </w:r>
+      <w:r>
+        <w:t xml:space="preserve">, указание адреса </w:t>
+      </w:r>
+      <w:r>
         <w:rPr>
           <w:lang w:val="en-US"/>
         </w:rPr>
+        <w:t>DNS</w:t>
+      </w:r>
+      <w:r>
+        <w:t xml:space="preserve"> </w:t>
+      </w:r>
+      <w:r>
+        <w:t xml:space="preserve">для </w:t>
+      </w:r>
+      <w:r>
+        <w:rPr>
+          <w:lang w:val="en-US"/>
+        </w:rPr>
+        <w:t>HTTP</w:t>
+      </w:r>
+      <w:r>
+        <w:t xml:space="preserve"> </w:t>
+      </w:r>
+      <w:r>
+        <w:t xml:space="preserve">и </w:t>
+      </w:r>
+      <w:r>
+        <w:rPr>
+          <w:lang w:val="en-US"/>
+        </w:rPr>
+        <w:t>SMTP</w:t>
+      </w:r>
+      <w:r>
+        <w:t xml:space="preserve"> </w:t>
+      </w:r>
+      <w:r>
+        <w:t>серверов</w:t>
+      </w:r>
+    </w:p>
+    <w:p>
+      <w:pPr>
+        <w:jc w:val="center"/>
+      </w:pPr>
+    </w:p>
+    <w:p>
+      <w:pPr>
+        <w:jc w:val="center"/>
+      </w:pPr>
+    </w:p>
+    <w:p>
+      <w:pPr>
+        <w:pStyle w:val="13"/>
+        <w:rPr>
+          <w:lang w:val="ru-RU"/>
+        </w:rPr>
+      </w:pPr>
+      <w:r>
+        <w:rPr>
+          <w:lang w:val="ru-RU"/>
+        </w:rPr>
+        <w:lastRenderedPageBreak/>
+        <w:t xml:space="preserve">Задание </w:t>
+      </w:r>
+      <w:r>
+        <w:rPr>
+          <w:lang w:val="ru-RU"/>
+        </w:rPr>
+        <w:t>6</w:t>
+      </w:r>
+    </w:p>
+    <w:p>
+      <w:pPr>
+        <w:pStyle w:val="22"/>
+        <w:rPr>
+          <w:lang w:val="en-US"/>
+        </w:rPr>
       </w:pPr>
       <w:r>
         <w:t xml:space="preserve">На почтовом сервере создадим домен, пользователей всех ПК и зададим для них пароли. Домен будет иметь форму: </w:t>
@@ -2739,9 +3340,9 @@
       </w:pPr>
       <w:r>
         <w:rPr>
+          <w:noProof/>
           <w:lang w:val="en-US"/>
         </w:rPr>
-        <w:lastRenderedPageBreak/>
         <w:drawing>
           <wp:inline distT="0" distB="0" distL="0" distR="0" wp14:anchorId="1454B85C" wp14:editId="34AC7C1B">
             <wp:extent cx="4638675" cy="4480003"/>
@@ -2787,27 +3388,65 @@
       <w:r>
         <w:t xml:space="preserve">Рисунок </w:t>
       </w:r>
-      <w:fldSimple w:instr=" SEQ Рисунок \* ARABIC ">
-        <w:r>
-          <w:rPr>
-            <w:noProof/>
-          </w:rPr>
-          <w:t>15</w:t>
-        </w:r>
-      </w:fldSimple>
-      <w:r>
-        <w:t xml:space="preserve">, </w:t>
-      </w:r>
-      <w:r>
-        <w:t>создание домена, пользователей всех ПК и задание их паролей</w:t>
-      </w:r>
-    </w:p>
-    <w:p>
-      <w:r>
-        <w:t>2.7</w:t>
-      </w:r>
-    </w:p>
-    <w:p>
+      <w:r>
+        <w:fldChar w:fldCharType="begin"/>
+      </w:r>
+      <w:r>
+        <w:instrText xml:space="preserve"> SEQ Рисунок \* ARABIC </w:instrText>
+      </w:r>
+      <w:r>
+        <w:fldChar w:fldCharType="separate"/>
+      </w:r>
+      <w:r>
+        <w:rPr>
+          <w:noProof/>
+        </w:rPr>
+        <w:t>17</w:t>
+      </w:r>
+      <w:r>
+        <w:rPr>
+          <w:noProof/>
+        </w:rPr>
+        <w:fldChar w:fldCharType="end"/>
+      </w:r>
+      <w:r>
+        <w:t>, создание домена и пользователей всех ПК на почтовом сервере</w:t>
+      </w:r>
+    </w:p>
+    <w:p/>
+    <w:p/>
+    <w:p/>
+    <w:p/>
+    <w:p/>
+    <w:p/>
+    <w:p/>
+    <w:p/>
+    <w:p/>
+    <w:p>
+      <w:pPr>
+        <w:pStyle w:val="13"/>
+        <w:rPr>
+          <w:lang w:val="ru-RU"/>
+        </w:rPr>
+      </w:pPr>
+      <w:r>
+        <w:rPr>
+          <w:lang w:val="ru-RU"/>
+        </w:rPr>
+        <w:lastRenderedPageBreak/>
+        <w:t xml:space="preserve">Задание </w:t>
+      </w:r>
+      <w:r>
+        <w:rPr>
+          <w:lang w:val="ru-RU"/>
+        </w:rPr>
+        <w:t>7</w:t>
+      </w:r>
+    </w:p>
+    <w:p>
+      <w:pPr>
+        <w:pStyle w:val="22"/>
+      </w:pPr>
       <w:r>
         <w:t>Потребуется добавить ресурсную запись для созданного почтового домена.</w:t>
       </w:r>
@@ -2818,7 +3457,9 @@
         <w:jc w:val="center"/>
       </w:pPr>
       <w:r>
-        <w:lastRenderedPageBreak/>
+        <w:rPr>
+          <w:noProof/>
+        </w:rPr>
         <w:drawing>
           <wp:inline distT="0" distB="0" distL="0" distR="0" wp14:anchorId="36A0FD5E" wp14:editId="02907E41">
             <wp:extent cx="4419600" cy="4324169"/>
@@ -2864,19 +3505,29 @@
       <w:r>
         <w:t xml:space="preserve">Рисунок </w:t>
       </w:r>
-      <w:fldSimple w:instr=" SEQ Рисунок \* ARABIC ">
-        <w:r>
-          <w:rPr>
-            <w:noProof/>
-          </w:rPr>
-          <w:t>16</w:t>
-        </w:r>
-      </w:fldSimple>
-      <w:r>
-        <w:t xml:space="preserve">, </w:t>
-      </w:r>
-      <w:r>
-        <w:t xml:space="preserve">добавление ресурсной записи на </w:t>
+      <w:r>
+        <w:fldChar w:fldCharType="begin"/>
+      </w:r>
+      <w:r>
+        <w:instrText xml:space="preserve"> SEQ Рисунок \* ARABIC </w:instrText>
+      </w:r>
+      <w:r>
+        <w:fldChar w:fldCharType="separate"/>
+      </w:r>
+      <w:r>
+        <w:rPr>
+          <w:noProof/>
+        </w:rPr>
+        <w:t>18</w:t>
+      </w:r>
+      <w:r>
+        <w:rPr>
+          <w:noProof/>
+        </w:rPr>
+        <w:fldChar w:fldCharType="end"/>
+      </w:r>
+      <w:r>
+        <w:t xml:space="preserve">, добавление ресурсной записи для созданного почтового домена на </w:t>
       </w:r>
       <w:r>
         <w:rPr>
@@ -2888,15 +3539,44 @@
         <w:t xml:space="preserve"> </w:t>
       </w:r>
       <w:r>
-        <w:t>сервер</w:t>
-      </w:r>
-    </w:p>
-    <w:p>
-      <w:r>
-        <w:t>2.8</w:t>
-      </w:r>
-    </w:p>
-    <w:p>
+        <w:t>сервере</w:t>
+      </w:r>
+    </w:p>
+    <w:p/>
+    <w:p/>
+    <w:p/>
+    <w:p/>
+    <w:p/>
+    <w:p/>
+    <w:p/>
+    <w:p/>
+    <w:p/>
+    <w:p/>
+    <w:p>
+      <w:pPr>
+        <w:pStyle w:val="13"/>
+        <w:rPr>
+          <w:lang w:val="ru-RU"/>
+        </w:rPr>
+      </w:pPr>
+      <w:r>
+        <w:rPr>
+          <w:lang w:val="ru-RU"/>
+        </w:rPr>
+        <w:lastRenderedPageBreak/>
+        <w:t xml:space="preserve">Задание </w:t>
+      </w:r>
+      <w:r>
+        <w:rPr>
+          <w:lang w:val="ru-RU"/>
+        </w:rPr>
+        <w:t>8</w:t>
+      </w:r>
+    </w:p>
+    <w:p>
+      <w:pPr>
+        <w:pStyle w:val="22"/>
+      </w:pPr>
       <w:r>
         <w:t>Настроим почтовые клиенты на всех ПК:</w:t>
       </w:r>
@@ -2907,11 +3587,13 @@
         <w:jc w:val="center"/>
       </w:pPr>
       <w:r>
-        <w:lastRenderedPageBreak/>
+        <w:rPr>
+          <w:noProof/>
+        </w:rPr>
         <w:drawing>
-          <wp:inline distT="0" distB="0" distL="0" distR="0" wp14:anchorId="0344A851" wp14:editId="4D952CA3">
-            <wp:extent cx="4019550" cy="3903968"/>
-            <wp:effectExtent l="0" t="0" r="0" b="1905"/>
+          <wp:inline distT="0" distB="0" distL="0" distR="0" wp14:anchorId="0344A851" wp14:editId="366EE312">
+            <wp:extent cx="3389298" cy="3291840"/>
+            <wp:effectExtent l="0" t="0" r="1905" b="3810"/>
             <wp:docPr id="20" name="Рисунок 20"/>
             <wp:cNvGraphicFramePr>
               <a:graphicFrameLocks xmlns:a="http://schemas.openxmlformats.org/drawingml/2006/main" noChangeAspect="1"/>
@@ -2932,7 +3614,7 @@
                   <pic:spPr>
                     <a:xfrm>
                       <a:off x="0" y="0"/>
-                      <a:ext cx="4023296" cy="3907607"/>
+                      <a:ext cx="3401765" cy="3303949"/>
                     </a:xfrm>
                     <a:prstGeom prst="rect">
                       <a:avLst/>
@@ -2953,27 +3635,43 @@
       <w:r>
         <w:t xml:space="preserve">Рисунок </w:t>
       </w:r>
-      <w:fldSimple w:instr=" SEQ Рисунок \* ARABIC ">
-        <w:r>
-          <w:rPr>
-            <w:noProof/>
-          </w:rPr>
-          <w:t>17</w:t>
-        </w:r>
-      </w:fldSimple>
-      <w:r>
-        <w:t xml:space="preserve">, </w:t>
-      </w:r>
-      <w:r>
-        <w:t>настройка почтового клиента на ПК1</w:t>
-      </w:r>
-    </w:p>
-    <w:p>
+      <w:r>
+        <w:fldChar w:fldCharType="begin"/>
+      </w:r>
+      <w:r>
+        <w:instrText xml:space="preserve"> SEQ Рисунок \* ARABIC </w:instrText>
+      </w:r>
+      <w:r>
+        <w:fldChar w:fldCharType="separate"/>
+      </w:r>
+      <w:r>
+        <w:rPr>
+          <w:noProof/>
+        </w:rPr>
+        <w:t>19</w:t>
+      </w:r>
+      <w:r>
+        <w:rPr>
+          <w:noProof/>
+        </w:rPr>
+        <w:fldChar w:fldCharType="end"/>
+      </w:r>
+      <w:r>
+        <w:t>, настройка почтового клиента на ПК1</w:t>
+      </w:r>
+    </w:p>
+    <w:p>
+      <w:pPr>
+        <w:pStyle w:val="22"/>
+      </w:pPr>
       <w:r>
         <w:t>Аналогичные действия производятся для ПК2 и ПК3.</w:t>
       </w:r>
     </w:p>
     <w:p>
+      <w:pPr>
+        <w:pStyle w:val="22"/>
+      </w:pPr>
       <w:r>
         <w:t>Работоспособность проверяется путём отправки писем с ПК3 на ПК2 и ПК1</w:t>
       </w:r>
@@ -2983,15 +3681,18 @@
     </w:p>
     <w:p>
       <w:pPr>
+        <w:pStyle w:val="22"/>
         <w:keepNext/>
         <w:jc w:val="center"/>
       </w:pPr>
       <w:r>
-        <w:lastRenderedPageBreak/>
+        <w:rPr>
+          <w:noProof/>
+        </w:rPr>
         <w:drawing>
-          <wp:inline distT="0" distB="0" distL="0" distR="0" wp14:anchorId="281E0565" wp14:editId="724116C2">
-            <wp:extent cx="4286250" cy="4169415"/>
-            <wp:effectExtent l="0" t="0" r="0" b="2540"/>
+          <wp:inline distT="0" distB="0" distL="0" distR="0" wp14:anchorId="52C75C5F" wp14:editId="5270E6E5">
+            <wp:extent cx="3482671" cy="3387740"/>
+            <wp:effectExtent l="0" t="0" r="3810" b="3175"/>
             <wp:docPr id="23" name="Рисунок 23"/>
             <wp:cNvGraphicFramePr>
               <a:graphicFrameLocks xmlns:a="http://schemas.openxmlformats.org/drawingml/2006/main" noChangeAspect="1"/>
@@ -3012,7 +3713,7 @@
                   <pic:spPr>
                     <a:xfrm>
                       <a:off x="0" y="0"/>
-                      <a:ext cx="4287453" cy="4170585"/>
+                      <a:ext cx="3495664" cy="3400379"/>
                     </a:xfrm>
                     <a:prstGeom prst="rect">
                       <a:avLst/>
@@ -3033,19 +3734,35 @@
       <w:r>
         <w:t xml:space="preserve">Рисунок </w:t>
       </w:r>
-      <w:fldSimple w:instr=" SEQ Рисунок \* ARABIC ">
-        <w:r>
-          <w:rPr>
-            <w:noProof/>
-          </w:rPr>
-          <w:t>18</w:t>
-        </w:r>
-      </w:fldSimple>
-      <w:r>
-        <w:t xml:space="preserve">, </w:t>
-      </w:r>
-      <w:r>
-        <w:t>пример отосланного письма с ПК3 на ПК2</w:t>
+      <w:r>
+        <w:fldChar w:fldCharType="begin"/>
+      </w:r>
+      <w:r>
+        <w:instrText xml:space="preserve"> SEQ Рисунок \* ARABIC </w:instrText>
+      </w:r>
+      <w:r>
+        <w:fldChar w:fldCharType="separate"/>
+      </w:r>
+      <w:r>
+        <w:rPr>
+          <w:noProof/>
+        </w:rPr>
+        <w:t>20</w:t>
+      </w:r>
+      <w:r>
+        <w:rPr>
+          <w:noProof/>
+        </w:rPr>
+        <w:fldChar w:fldCharType="end"/>
+      </w:r>
+      <w:r>
+        <w:t>, отправка письма с ПК3 на ПК</w:t>
+      </w:r>
+      <w:r>
+        <w:rPr>
+          <w:noProof/>
+        </w:rPr>
+        <w:t>2</w:t>
       </w:r>
     </w:p>
     <w:p>
@@ -3053,11 +3770,20 @@
         <w:keepNext/>
         <w:jc w:val="center"/>
       </w:pPr>
-      <w:r>
+    </w:p>
+    <w:p>
+      <w:pPr>
+        <w:keepNext/>
+        <w:jc w:val="center"/>
+      </w:pPr>
+      <w:r>
+        <w:rPr>
+          <w:noProof/>
+        </w:rPr>
         <w:drawing>
-          <wp:inline distT="0" distB="0" distL="0" distR="0" wp14:anchorId="73B3CEFF" wp14:editId="499ADB58">
-            <wp:extent cx="4238625" cy="4105418"/>
-            <wp:effectExtent l="0" t="0" r="0" b="9525"/>
+          <wp:inline distT="0" distB="0" distL="0" distR="0" wp14:anchorId="73B3CEFF" wp14:editId="6A9FFFC9">
+            <wp:extent cx="3609892" cy="3496444"/>
+            <wp:effectExtent l="0" t="0" r="0" b="8890"/>
             <wp:docPr id="24" name="Рисунок 24"/>
             <wp:cNvGraphicFramePr>
               <a:graphicFrameLocks xmlns:a="http://schemas.openxmlformats.org/drawingml/2006/main" noChangeAspect="1"/>
@@ -3078,7 +3804,7 @@
                   <pic:spPr>
                     <a:xfrm>
                       <a:off x="0" y="0"/>
-                      <a:ext cx="4239549" cy="4106313"/>
+                      <a:ext cx="3617768" cy="3504073"/>
                     </a:xfrm>
                     <a:prstGeom prst="rect">
                       <a:avLst/>
@@ -3099,28 +3825,44 @@
       <w:r>
         <w:t xml:space="preserve">Рисунок </w:t>
       </w:r>
-      <w:fldSimple w:instr=" SEQ Рисунок \* ARABIC ">
-        <w:r>
-          <w:rPr>
-            <w:noProof/>
-          </w:rPr>
-          <w:t>19</w:t>
-        </w:r>
-      </w:fldSimple>
-      <w:r>
-        <w:t>, пример полученного письма, отосланного с ПК3 на ПК2</w:t>
-      </w:r>
-    </w:p>
-    <w:p>
-      <w:pPr>
-        <w:jc w:val="center"/>
-      </w:pPr>
-      <w:r>
-        <w:lastRenderedPageBreak/>
+      <w:r>
+        <w:fldChar w:fldCharType="begin"/>
+      </w:r>
+      <w:r>
+        <w:instrText xml:space="preserve"> SEQ Рисунок \* ARABIC </w:instrText>
+      </w:r>
+      <w:r>
+        <w:fldChar w:fldCharType="separate"/>
+      </w:r>
+      <w:r>
+        <w:rPr>
+          <w:noProof/>
+        </w:rPr>
+        <w:t>21</w:t>
+      </w:r>
+      <w:r>
+        <w:rPr>
+          <w:noProof/>
+        </w:rPr>
+        <w:fldChar w:fldCharType="end"/>
+      </w:r>
+      <w:r>
+        <w:t>, принятое на ПК2 письмо от ПК3</w:t>
+      </w:r>
+    </w:p>
+    <w:p>
+      <w:pPr>
+        <w:keepNext/>
+        <w:jc w:val="center"/>
+      </w:pPr>
+      <w:r>
+        <w:rPr>
+          <w:noProof/>
+        </w:rPr>
         <w:drawing>
-          <wp:inline distT="0" distB="0" distL="0" distR="0" wp14:anchorId="29B40331" wp14:editId="071278BD">
-            <wp:extent cx="4276725" cy="4159693"/>
-            <wp:effectExtent l="0" t="0" r="0" b="0"/>
+          <wp:inline distT="0" distB="0" distL="0" distR="0" wp14:anchorId="29B40331" wp14:editId="4CE9001F">
+            <wp:extent cx="3637881" cy="3538331"/>
+            <wp:effectExtent l="0" t="0" r="1270" b="5080"/>
             <wp:docPr id="25" name="Рисунок 25"/>
             <wp:cNvGraphicFramePr>
               <a:graphicFrameLocks xmlns:a="http://schemas.openxmlformats.org/drawingml/2006/main" noChangeAspect="1"/>
@@ -3141,7 +3883,7 @@
                   <pic:spPr>
                     <a:xfrm>
                       <a:off x="0" y="0"/>
-                      <a:ext cx="4280090" cy="4162966"/>
+                      <a:ext cx="3654082" cy="3554088"/>
                     </a:xfrm>
                     <a:prstGeom prst="rect">
                       <a:avLst/>
@@ -3156,13 +3898,51 @@
     </w:p>
     <w:p>
       <w:pPr>
-        <w:jc w:val="center"/>
-      </w:pPr>
-      <w:r>
+        <w:pStyle w:val="af2"/>
+        <w:jc w:val="center"/>
+      </w:pPr>
+      <w:r>
+        <w:t xml:space="preserve">Рисунок </w:t>
+      </w:r>
+      <w:r>
+        <w:fldChar w:fldCharType="begin"/>
+      </w:r>
+      <w:r>
+        <w:instrText xml:space="preserve"> SEQ Рисунок \* ARABIC </w:instrText>
+      </w:r>
+      <w:r>
+        <w:fldChar w:fldCharType="separate"/>
+      </w:r>
+      <w:r>
+        <w:rPr>
+          <w:noProof/>
+        </w:rPr>
+        <w:t>22</w:t>
+      </w:r>
+      <w:r>
+        <w:rPr>
+          <w:noProof/>
+        </w:rPr>
+        <w:fldChar w:fldCharType="end"/>
+      </w:r>
+      <w:r>
+        <w:t>, отправка письма с ПК3 на ПК1</w:t>
+      </w:r>
+    </w:p>
+    <w:p>
+      <w:pPr>
+        <w:keepNext/>
+        <w:jc w:val="center"/>
+      </w:pPr>
+      <w:r>
+        <w:rPr>
+          <w:noProof/>
+        </w:rPr>
+        <w:lastRenderedPageBreak/>
         <w:drawing>
-          <wp:inline distT="0" distB="0" distL="0" distR="0" wp14:anchorId="539D6DC1" wp14:editId="57CBFC23">
-            <wp:extent cx="4350245" cy="4219575"/>
-            <wp:effectExtent l="0" t="0" r="0" b="0"/>
+          <wp:inline distT="0" distB="0" distL="0" distR="0" wp14:anchorId="539D6DC1" wp14:editId="65CC9F22">
+            <wp:extent cx="3665551" cy="3555448"/>
+            <wp:effectExtent l="0" t="0" r="0" b="6985"/>
             <wp:docPr id="41" name="Рисунок 41"/>
             <wp:cNvGraphicFramePr>
               <a:graphicFrameLocks xmlns:a="http://schemas.openxmlformats.org/drawingml/2006/main" noChangeAspect="1"/>
@@ -3183,7 +3963,7 @@
                   <pic:spPr>
                     <a:xfrm>
                       <a:off x="0" y="0"/>
-                      <a:ext cx="4357297" cy="4226415"/>
+                      <a:ext cx="3675892" cy="3565478"/>
                     </a:xfrm>
                     <a:prstGeom prst="rect">
                       <a:avLst/>
@@ -3198,26 +3978,83 @@
     </w:p>
     <w:p>
       <w:pPr>
+        <w:pStyle w:val="af2"/>
+        <w:jc w:val="center"/>
+      </w:pPr>
+      <w:r>
+        <w:t xml:space="preserve">Рисунок </w:t>
+      </w:r>
+      <w:r>
+        <w:fldChar w:fldCharType="begin"/>
+      </w:r>
+      <w:r>
+        <w:instrText xml:space="preserve"> SEQ Рисунок \* ARABIC </w:instrText>
+      </w:r>
+      <w:r>
+        <w:fldChar w:fldCharType="separate"/>
+      </w:r>
+      <w:r>
+        <w:rPr>
+          <w:noProof/>
+        </w:rPr>
+        <w:t>23</w:t>
+      </w:r>
+      <w:r>
+        <w:rPr>
+          <w:noProof/>
+        </w:rPr>
+        <w:fldChar w:fldCharType="end"/>
+      </w:r>
+      <w:r>
+        <w:t>, принятое на ПК1 письмо от ПК3</w:t>
+      </w:r>
+    </w:p>
+    <w:p/>
+    <w:p/>
+    <w:p/>
+    <w:p/>
+    <w:p/>
+    <w:p/>
+    <w:p/>
+    <w:p/>
+    <w:p/>
+    <w:p/>
+    <w:p/>
+    <w:p/>
+    <w:p/>
+    <w:p/>
+    <w:p>
+      <w:pPr>
+        <w:pStyle w:val="13"/>
+        <w:rPr>
+          <w:lang w:val="ru-RU"/>
+        </w:rPr>
+      </w:pPr>
+      <w:r>
+        <w:rPr>
+          <w:lang w:val="ru-RU"/>
+        </w:rPr>
+        <w:lastRenderedPageBreak/>
+        <w:t xml:space="preserve">Задание </w:t>
+      </w:r>
+      <w:r>
+        <w:rPr>
+          <w:lang w:val="ru-RU"/>
+        </w:rPr>
+        <w:t>9</w:t>
+      </w:r>
+    </w:p>
+    <w:p>
+      <w:pPr>
+        <w:pStyle w:val="22"/>
+      </w:pPr>
+      <w:r>
+        <w:t xml:space="preserve">Настроим </w:t>
+      </w:r>
+      <w:r>
         <w:rPr>
           <w:lang w:val="en-US"/>
         </w:rPr>
-      </w:pPr>
-      <w:r>
-        <w:rPr>
-          <w:lang w:val="en-US"/>
-        </w:rPr>
-        <w:t>2.9</w:t>
-      </w:r>
-    </w:p>
-    <w:p>
-      <w:r>
-        <w:lastRenderedPageBreak/>
-        <w:t xml:space="preserve">Настроим </w:t>
-      </w:r>
-      <w:r>
-        <w:rPr>
-          <w:lang w:val="en-US"/>
-        </w:rPr>
         <w:t>HTTP</w:t>
       </w:r>
       <w:r>
@@ -3229,13 +4066,17 @@
     </w:p>
     <w:p>
       <w:pPr>
-        <w:jc w:val="center"/>
-      </w:pPr>
-      <w:r>
+        <w:keepNext/>
+        <w:jc w:val="center"/>
+      </w:pPr>
+      <w:r>
+        <w:rPr>
+          <w:noProof/>
+        </w:rPr>
         <w:drawing>
-          <wp:inline distT="0" distB="0" distL="0" distR="0" wp14:anchorId="7893E040" wp14:editId="42A67D85">
-            <wp:extent cx="5940425" cy="5803900"/>
-            <wp:effectExtent l="0" t="0" r="3175" b="6350"/>
+          <wp:inline distT="0" distB="0" distL="0" distR="0" wp14:anchorId="7893E040" wp14:editId="1F5190F7">
+            <wp:extent cx="3784330" cy="3697357"/>
+            <wp:effectExtent l="0" t="0" r="6985" b="0"/>
             <wp:docPr id="44" name="Рисунок 44"/>
             <wp:cNvGraphicFramePr>
               <a:graphicFrameLocks xmlns:a="http://schemas.openxmlformats.org/drawingml/2006/main" noChangeAspect="1"/>
@@ -3256,7 +4097,7 @@
                   <pic:spPr>
                     <a:xfrm>
                       <a:off x="0" y="0"/>
-                      <a:ext cx="5940425" cy="5803900"/>
+                      <a:ext cx="3800988" cy="3713632"/>
                     </a:xfrm>
                     <a:prstGeom prst="rect">
                       <a:avLst/>
@@ -3270,17 +4111,80 @@
       </w:r>
     </w:p>
     <w:p>
+      <w:pPr>
+        <w:pStyle w:val="af2"/>
+        <w:jc w:val="center"/>
+      </w:pPr>
+      <w:r>
+        <w:t xml:space="preserve">Рисунок </w:t>
+      </w:r>
+      <w:r>
+        <w:fldChar w:fldCharType="begin"/>
+      </w:r>
+      <w:r>
+        <w:instrText xml:space="preserve"> SEQ Рисунок \* ARABIC </w:instrText>
+      </w:r>
+      <w:r>
+        <w:fldChar w:fldCharType="separate"/>
+      </w:r>
+      <w:r>
+        <w:rPr>
+          <w:noProof/>
+        </w:rPr>
+        <w:t>24</w:t>
+      </w:r>
+      <w:r>
+        <w:rPr>
+          <w:noProof/>
+        </w:rPr>
+        <w:fldChar w:fldCharType="end"/>
+      </w:r>
+      <w:r>
+        <w:t xml:space="preserve">, изменение страницы </w:t>
+      </w:r>
+      <w:r>
+        <w:rPr>
+          <w:lang w:val="en-US"/>
+        </w:rPr>
+        <w:t>index</w:t>
+      </w:r>
+      <w:r>
+        <w:t>.</w:t>
+      </w:r>
+      <w:r>
+        <w:rPr>
+          <w:lang w:val="en-US"/>
+        </w:rPr>
+        <w:t>html</w:t>
+      </w:r>
+      <w:r>
+        <w:t xml:space="preserve"> </w:t>
+      </w:r>
+      <w:r>
+        <w:t>в качестве тестовой</w:t>
+      </w:r>
+    </w:p>
+    <w:p>
+      <w:pPr>
+        <w:pStyle w:val="22"/>
+      </w:pPr>
       <w:r>
         <w:t>Проверка работоспособности:</w:t>
       </w:r>
     </w:p>
     <w:p>
-      <w:r>
-        <w:lastRenderedPageBreak/>
+      <w:pPr>
+        <w:keepNext/>
+        <w:jc w:val="center"/>
+      </w:pPr>
+      <w:r>
+        <w:rPr>
+          <w:noProof/>
+        </w:rPr>
         <w:drawing>
-          <wp:inline distT="0" distB="0" distL="0" distR="0" wp14:anchorId="45D35E62" wp14:editId="695AEBE7">
-            <wp:extent cx="5940425" cy="5728335"/>
-            <wp:effectExtent l="0" t="0" r="3175" b="5715"/>
+          <wp:inline distT="0" distB="0" distL="0" distR="0" wp14:anchorId="45D35E62" wp14:editId="25042AAC">
+            <wp:extent cx="3395207" cy="3273989"/>
+            <wp:effectExtent l="0" t="0" r="0" b="3175"/>
             <wp:docPr id="45" name="Рисунок 45"/>
             <wp:cNvGraphicFramePr>
               <a:graphicFrameLocks xmlns:a="http://schemas.openxmlformats.org/drawingml/2006/main" noChangeAspect="1"/>
@@ -3301,7 +4205,7 @@
                   <pic:spPr>
                     <a:xfrm>
                       <a:off x="0" y="0"/>
-                      <a:ext cx="5940425" cy="5728335"/>
+                      <a:ext cx="3405130" cy="3283558"/>
                     </a:xfrm>
                     <a:prstGeom prst="rect">
                       <a:avLst/>
@@ -3314,8 +4218,470 @@
         </w:drawing>
       </w:r>
     </w:p>
+    <w:p>
+      <w:pPr>
+        <w:pStyle w:val="af2"/>
+        <w:jc w:val="center"/>
+      </w:pPr>
+      <w:r>
+        <w:t xml:space="preserve">Рисунок </w:t>
+      </w:r>
+      <w:r>
+        <w:fldChar w:fldCharType="begin"/>
+      </w:r>
+      <w:r>
+        <w:instrText xml:space="preserve"> SEQ Рисунок \* ARABIC </w:instrText>
+      </w:r>
+      <w:r>
+        <w:fldChar w:fldCharType="separate"/>
+      </w:r>
+      <w:r>
+        <w:rPr>
+          <w:noProof/>
+        </w:rPr>
+        <w:t>25</w:t>
+      </w:r>
+      <w:r>
+        <w:rPr>
+          <w:noProof/>
+        </w:rPr>
+        <w:fldChar w:fldCharType="end"/>
+      </w:r>
+      <w:r>
+        <w:t>, получение доступа к тестовой страницы с ПК3</w:t>
+      </w:r>
+    </w:p>
+    <w:p>
+      <w:pPr>
+        <w:pStyle w:val="13"/>
+        <w:rPr>
+          <w:lang w:val="ru-RU"/>
+        </w:rPr>
+      </w:pPr>
+      <w:r>
+        <w:rPr>
+          <w:lang w:val="ru-RU"/>
+        </w:rPr>
+        <w:lastRenderedPageBreak/>
+        <w:t xml:space="preserve">Задание </w:t>
+      </w:r>
+      <w:r>
+        <w:rPr>
+          <w:lang w:val="ru-RU"/>
+        </w:rPr>
+        <w:t>10</w:t>
+      </w:r>
+    </w:p>
+    <w:p>
+      <w:pPr>
+        <w:pStyle w:val="22"/>
+      </w:pPr>
+      <w:r>
+        <w:t xml:space="preserve">Корректное прохождение сигнала между всеми узлами сети проверим с использованием команды </w:t>
+      </w:r>
+      <w:r>
+        <w:rPr>
+          <w:lang w:val="en-US"/>
+        </w:rPr>
+        <w:t>ping</w:t>
+      </w:r>
+      <w:r>
+        <w:t>:</w:t>
+      </w:r>
+    </w:p>
+    <w:p>
+      <w:pPr>
+        <w:keepNext/>
+        <w:jc w:val="center"/>
+      </w:pPr>
+      <w:r>
+        <w:rPr>
+          <w:noProof/>
+        </w:rPr>
+        <w:drawing>
+          <wp:inline distT="0" distB="0" distL="0" distR="0" wp14:anchorId="6250442D" wp14:editId="16D162D3">
+            <wp:extent cx="3922870" cy="2910178"/>
+            <wp:effectExtent l="0" t="0" r="1905" b="5080"/>
+            <wp:docPr id="3" name="Рисунок 3"/>
+            <wp:cNvGraphicFramePr>
+              <a:graphicFrameLocks xmlns:a="http://schemas.openxmlformats.org/drawingml/2006/main" noChangeAspect="1"/>
+            </wp:cNvGraphicFramePr>
+            <a:graphic xmlns:a="http://schemas.openxmlformats.org/drawingml/2006/main">
+              <a:graphicData uri="http://schemas.openxmlformats.org/drawingml/2006/picture">
+                <pic:pic xmlns:pic="http://schemas.openxmlformats.org/drawingml/2006/picture">
+                  <pic:nvPicPr>
+                    <pic:cNvPr id="1" name=""/>
+                    <pic:cNvPicPr/>
+                  </pic:nvPicPr>
+                  <pic:blipFill>
+                    <a:blip r:embed="rId34"/>
+                    <a:stretch>
+                      <a:fillRect/>
+                    </a:stretch>
+                  </pic:blipFill>
+                  <pic:spPr>
+                    <a:xfrm>
+                      <a:off x="0" y="0"/>
+                      <a:ext cx="3931743" cy="2916760"/>
+                    </a:xfrm>
+                    <a:prstGeom prst="rect">
+                      <a:avLst/>
+                    </a:prstGeom>
+                  </pic:spPr>
+                </pic:pic>
+              </a:graphicData>
+            </a:graphic>
+          </wp:inline>
+        </w:drawing>
+      </w:r>
+    </w:p>
+    <w:p>
+      <w:pPr>
+        <w:pStyle w:val="af2"/>
+        <w:jc w:val="center"/>
+      </w:pPr>
+      <w:r>
+        <w:t xml:space="preserve">Рисунок </w:t>
+      </w:r>
+      <w:r>
+        <w:fldChar w:fldCharType="begin"/>
+      </w:r>
+      <w:r>
+        <w:instrText xml:space="preserve"> SEQ Рисунок \* ARABIC </w:instrText>
+      </w:r>
+      <w:r>
+        <w:fldChar w:fldCharType="separate"/>
+      </w:r>
+      <w:r>
+        <w:rPr>
+          <w:noProof/>
+        </w:rPr>
+        <w:t>26</w:t>
+      </w:r>
+      <w:r>
+        <w:rPr>
+          <w:noProof/>
+        </w:rPr>
+        <w:fldChar w:fldCharType="end"/>
+      </w:r>
+      <w:r>
+        <w:t>, проверка прохождения сигнала между всеми ПК</w:t>
+      </w:r>
+    </w:p>
+    <w:p>
+      <w:pPr>
+        <w:pStyle w:val="22"/>
+      </w:pPr>
+      <w:r>
+        <w:t xml:space="preserve">Для каждого ПК в схеме доступна тестовая страница на </w:t>
+      </w:r>
+      <w:r>
+        <w:rPr>
+          <w:lang w:val="en-US"/>
+        </w:rPr>
+        <w:t>HTTP</w:t>
+      </w:r>
+      <w:r>
+        <w:t xml:space="preserve"> </w:t>
+      </w:r>
+      <w:r>
+        <w:t>сервере:</w:t>
+      </w:r>
+    </w:p>
+    <w:p>
+      <w:pPr>
+        <w:keepNext/>
+        <w:jc w:val="center"/>
+      </w:pPr>
+      <w:r>
+        <w:rPr>
+          <w:noProof/>
+        </w:rPr>
+        <w:drawing>
+          <wp:inline distT="0" distB="0" distL="0" distR="0" wp14:anchorId="0EC0B1AF" wp14:editId="7559C2B2">
+            <wp:extent cx="3705308" cy="3604308"/>
+            <wp:effectExtent l="0" t="0" r="9525" b="0"/>
+            <wp:docPr id="5" name="Рисунок 5"/>
+            <wp:cNvGraphicFramePr>
+              <a:graphicFrameLocks xmlns:a="http://schemas.openxmlformats.org/drawingml/2006/main" noChangeAspect="1"/>
+            </wp:cNvGraphicFramePr>
+            <a:graphic xmlns:a="http://schemas.openxmlformats.org/drawingml/2006/main">
+              <a:graphicData uri="http://schemas.openxmlformats.org/drawingml/2006/picture">
+                <pic:pic xmlns:pic="http://schemas.openxmlformats.org/drawingml/2006/picture">
+                  <pic:nvPicPr>
+                    <pic:cNvPr id="1" name=""/>
+                    <pic:cNvPicPr/>
+                  </pic:nvPicPr>
+                  <pic:blipFill>
+                    <a:blip r:embed="rId35"/>
+                    <a:stretch>
+                      <a:fillRect/>
+                    </a:stretch>
+                  </pic:blipFill>
+                  <pic:spPr>
+                    <a:xfrm>
+                      <a:off x="0" y="0"/>
+                      <a:ext cx="3712200" cy="3611012"/>
+                    </a:xfrm>
+                    <a:prstGeom prst="rect">
+                      <a:avLst/>
+                    </a:prstGeom>
+                  </pic:spPr>
+                </pic:pic>
+              </a:graphicData>
+            </a:graphic>
+          </wp:inline>
+        </w:drawing>
+      </w:r>
+    </w:p>
+    <w:p>
+      <w:pPr>
+        <w:pStyle w:val="af2"/>
+        <w:jc w:val="center"/>
+      </w:pPr>
+      <w:r>
+        <w:t xml:space="preserve">Рисунок </w:t>
+      </w:r>
+      <w:r>
+        <w:fldChar w:fldCharType="begin"/>
+      </w:r>
+      <w:r>
+        <w:instrText xml:space="preserve"> SEQ Рисунок \* ARABIC </w:instrText>
+      </w:r>
+      <w:r>
+        <w:fldChar w:fldCharType="separate"/>
+      </w:r>
+      <w:r>
+        <w:rPr>
+          <w:noProof/>
+        </w:rPr>
+        <w:t>27</w:t>
+      </w:r>
+      <w:r>
+        <w:rPr>
+          <w:noProof/>
+        </w:rPr>
+        <w:fldChar w:fldCharType="end"/>
+      </w:r>
+      <w:r>
+        <w:t>, получение доступа к тестовой странице с ПК1</w:t>
+      </w:r>
+    </w:p>
+    <w:p>
+      <w:pPr>
+        <w:keepNext/>
+        <w:jc w:val="center"/>
+      </w:pPr>
+      <w:r>
+        <w:rPr>
+          <w:noProof/>
+        </w:rPr>
+        <w:lastRenderedPageBreak/>
+        <w:drawing>
+          <wp:inline distT="0" distB="0" distL="0" distR="0" wp14:anchorId="6B3EC503" wp14:editId="1744614E">
+            <wp:extent cx="4498006" cy="4381168"/>
+            <wp:effectExtent l="0" t="0" r="0" b="635"/>
+            <wp:docPr id="4" name="Рисунок 4"/>
+            <wp:cNvGraphicFramePr>
+              <a:graphicFrameLocks xmlns:a="http://schemas.openxmlformats.org/drawingml/2006/main" noChangeAspect="1"/>
+            </wp:cNvGraphicFramePr>
+            <a:graphic xmlns:a="http://schemas.openxmlformats.org/drawingml/2006/main">
+              <a:graphicData uri="http://schemas.openxmlformats.org/drawingml/2006/picture">
+                <pic:pic xmlns:pic="http://schemas.openxmlformats.org/drawingml/2006/picture">
+                  <pic:nvPicPr>
+                    <pic:cNvPr id="1" name=""/>
+                    <pic:cNvPicPr/>
+                  </pic:nvPicPr>
+                  <pic:blipFill>
+                    <a:blip r:embed="rId36"/>
+                    <a:stretch>
+                      <a:fillRect/>
+                    </a:stretch>
+                  </pic:blipFill>
+                  <pic:spPr>
+                    <a:xfrm>
+                      <a:off x="0" y="0"/>
+                      <a:ext cx="4503072" cy="4386102"/>
+                    </a:xfrm>
+                    <a:prstGeom prst="rect">
+                      <a:avLst/>
+                    </a:prstGeom>
+                  </pic:spPr>
+                </pic:pic>
+              </a:graphicData>
+            </a:graphic>
+          </wp:inline>
+        </w:drawing>
+      </w:r>
+    </w:p>
+    <w:p>
+      <w:pPr>
+        <w:pStyle w:val="af2"/>
+        <w:jc w:val="center"/>
+      </w:pPr>
+      <w:r>
+        <w:t xml:space="preserve">Рисунок </w:t>
+      </w:r>
+      <w:r>
+        <w:fldChar w:fldCharType="begin"/>
+      </w:r>
+      <w:r>
+        <w:instrText xml:space="preserve"> SEQ Рисунок \* ARABIC </w:instrText>
+      </w:r>
+      <w:r>
+        <w:fldChar w:fldCharType="separate"/>
+      </w:r>
+      <w:r>
+        <w:rPr>
+          <w:noProof/>
+        </w:rPr>
+        <w:t>28</w:t>
+      </w:r>
+      <w:r>
+        <w:rPr>
+          <w:noProof/>
+        </w:rPr>
+        <w:fldChar w:fldCharType="end"/>
+      </w:r>
+      <w:r>
+        <w:t xml:space="preserve">, проверка прохождения сигнала от ПК1 к </w:t>
+      </w:r>
+      <w:r>
+        <w:rPr>
+          <w:lang w:val="en-US"/>
+        </w:rPr>
+        <w:t>SMTP</w:t>
+      </w:r>
+      <w:r>
+        <w:t xml:space="preserve"> </w:t>
+      </w:r>
+      <w:r>
+        <w:t xml:space="preserve">и </w:t>
+      </w:r>
+      <w:r>
+        <w:rPr>
+          <w:lang w:val="en-US"/>
+        </w:rPr>
+        <w:t>HTTP</w:t>
+      </w:r>
+      <w:r>
+        <w:t xml:space="preserve"> </w:t>
+      </w:r>
+      <w:r>
+        <w:t>серверам</w:t>
+      </w:r>
+    </w:p>
+    <w:p>
+      <w:pPr>
+        <w:pStyle w:val="13"/>
+        <w:rPr>
+          <w:rFonts w:ascii="Cambria Math" w:hAnsi="Cambria Math" w:cs="Cambria Math"/>
+          <w:lang w:val="ru-RU"/>
+        </w:rPr>
+      </w:pPr>
+      <w:r>
+        <w:rPr>
+          <w:lang w:val="ru-RU"/>
+        </w:rPr>
+        <w:t xml:space="preserve">Задание </w:t>
+      </w:r>
+      <w:r>
+        <w:rPr>
+          <w:rFonts w:ascii="Cambria Math" w:hAnsi="Cambria Math" w:cs="Cambria Math"/>
+          <w:lang w:val="ru-RU"/>
+        </w:rPr>
+        <w:t>11</w:t>
+      </w:r>
+    </w:p>
+    <w:p>
+      <w:pPr>
+        <w:pStyle w:val="22"/>
+      </w:pPr>
+      <w:r>
+        <w:t>Широковещательные домены и домены коллизий:</w:t>
+      </w:r>
+    </w:p>
+    <w:p>
+      <w:pPr>
+        <w:keepNext/>
+        <w:jc w:val="center"/>
+      </w:pPr>
+      <w:r>
+        <w:rPr>
+          <w:noProof/>
+        </w:rPr>
+        <w:drawing>
+          <wp:inline distT="0" distB="0" distL="0" distR="0" wp14:anchorId="6A7E300D" wp14:editId="63F7CA6D">
+            <wp:extent cx="6156206" cy="2687541"/>
+            <wp:effectExtent l="0" t="0" r="0" b="0"/>
+            <wp:docPr id="2" name="Рисунок 2"/>
+            <wp:cNvGraphicFramePr>
+              <a:graphicFrameLocks xmlns:a="http://schemas.openxmlformats.org/drawingml/2006/main" noChangeAspect="1"/>
+            </wp:cNvGraphicFramePr>
+            <a:graphic xmlns:a="http://schemas.openxmlformats.org/drawingml/2006/main">
+              <a:graphicData uri="http://schemas.openxmlformats.org/drawingml/2006/picture">
+                <pic:pic xmlns:pic="http://schemas.openxmlformats.org/drawingml/2006/picture">
+                  <pic:nvPicPr>
+                    <pic:cNvPr id="1" name=""/>
+                    <pic:cNvPicPr/>
+                  </pic:nvPicPr>
+                  <pic:blipFill>
+                    <a:blip r:embed="rId37"/>
+                    <a:stretch>
+                      <a:fillRect/>
+                    </a:stretch>
+                  </pic:blipFill>
+                  <pic:spPr>
+                    <a:xfrm>
+                      <a:off x="0" y="0"/>
+                      <a:ext cx="6164321" cy="2691084"/>
+                    </a:xfrm>
+                    <a:prstGeom prst="rect">
+                      <a:avLst/>
+                    </a:prstGeom>
+                  </pic:spPr>
+                </pic:pic>
+              </a:graphicData>
+            </a:graphic>
+          </wp:inline>
+        </w:drawing>
+      </w:r>
+    </w:p>
+    <w:p>
+      <w:pPr>
+        <w:pStyle w:val="af2"/>
+        <w:jc w:val="center"/>
+      </w:pPr>
+      <w:r>
+        <w:t xml:space="preserve">Рисунок </w:t>
+      </w:r>
+      <w:r>
+        <w:fldChar w:fldCharType="begin"/>
+      </w:r>
+      <w:r>
+        <w:instrText xml:space="preserve"> SEQ Рисунок \* ARABIC </w:instrText>
+      </w:r>
+      <w:r>
+        <w:fldChar w:fldCharType="separate"/>
+      </w:r>
+      <w:r>
+        <w:rPr>
+          <w:noProof/>
+        </w:rPr>
+        <w:t>29</w:t>
+      </w:r>
+      <w:r>
+        <w:rPr>
+          <w:noProof/>
+        </w:rPr>
+        <w:fldChar w:fldCharType="end"/>
+      </w:r>
+      <w:r>
+        <w:t>, широковещательные домены и домены коллизий, отмеченные на схеме</w:t>
+      </w:r>
+    </w:p>
     <w:sectPr>
-      <w:footerReference w:type="default" r:id="rId34"/>
+      <w:footerReference w:type="default" r:id="rId38"/>
       <w:pgSz w:w="11906" w:h="16838"/>
       <w:pgMar w:top="1134" w:right="850" w:bottom="1134" w:left="1701" w:header="708" w:footer="708" w:gutter="0"/>
       <w:cols w:space="708"/>

</xml_diff>